<commit_message>
module 3 hw fix
</commit_message>
<xml_diff>
--- a/Module3/Module3_Homework.docx
+++ b/Module3/Module3_Homework.docx
@@ -1,6 +1,6 @@
 
 <file path=word/document.xml><?xml version="1.0" encoding="utf-8"?>
-<w:document xmlns:wpc="http://schemas.microsoft.com/office/word/2010/wordprocessingCanvas" xmlns:mc="http://schemas.openxmlformats.org/markup-compatibility/2006" xmlns:o="urn:schemas-microsoft-com:office:office" xmlns:r="http://schemas.openxmlformats.org/officeDocument/2006/relationships" xmlns:m="http://schemas.openxmlformats.org/officeDocument/2006/math" xmlns:v="urn:schemas-microsoft-com:vml" xmlns:wp14="http://schemas.microsoft.com/office/word/2010/wordprocessingDrawing" xmlns:wp="http://schemas.openxmlformats.org/drawingml/2006/wordprocessingDrawing" xmlns:w10="urn:schemas-microsoft-com:office:word" xmlns:w="http://schemas.openxmlformats.org/wordprocessingml/2006/main" xmlns:w14="http://schemas.microsoft.com/office/word/2010/wordml" xmlns:wpg="http://schemas.microsoft.com/office/word/2010/wordprocessingGroup" xmlns:wpi="http://schemas.microsoft.com/office/word/2010/wordprocessingInk" xmlns:wne="http://schemas.microsoft.com/office/word/2006/wordml" xmlns:wps="http://schemas.microsoft.com/office/word/2010/wordprocessingShape" mc:Ignorable="w14 wp14">
+<w:document xmlns:wpc="http://schemas.microsoft.com/office/word/2010/wordprocessingCanvas" xmlns:mo="http://schemas.microsoft.com/office/mac/office/2008/main" xmlns:mc="http://schemas.openxmlformats.org/markup-compatibility/2006" xmlns:mv="urn:schemas-microsoft-com:mac:vml" xmlns:o="urn:schemas-microsoft-com:office:office" xmlns:r="http://schemas.openxmlformats.org/officeDocument/2006/relationships" xmlns:m="http://schemas.openxmlformats.org/officeDocument/2006/math" xmlns:v="urn:schemas-microsoft-com:vml" xmlns:wp14="http://schemas.microsoft.com/office/word/2010/wordprocessingDrawing" xmlns:wp="http://schemas.openxmlformats.org/drawingml/2006/wordprocessingDrawing" xmlns:w10="urn:schemas-microsoft-com:office:word" xmlns:w="http://schemas.openxmlformats.org/wordprocessingml/2006/main" xmlns:w14="http://schemas.microsoft.com/office/word/2010/wordml" xmlns:w15="http://schemas.microsoft.com/office/word/2012/wordml" xmlns:wpg="http://schemas.microsoft.com/office/word/2010/wordprocessingGroup" xmlns:wpi="http://schemas.microsoft.com/office/word/2010/wordprocessingInk" xmlns:wne="http://schemas.microsoft.com/office/word/2006/wordml" xmlns:wps="http://schemas.microsoft.com/office/word/2010/wordprocessingShape" mc:Ignorable="w14 w15 wp14">
   <w:body>
     <w:p>
       <w:pPr>
@@ -45,6 +45,9 @@
       <w:pPr>
         <w:ind w:hanging="810"/>
         <w:outlineLvl w:val="0"/>
+        <w:rPr>
+          <w:lang w:val="ru-RU"/>
+        </w:rPr>
       </w:pPr>
     </w:p>
     <w:p>
@@ -60,59 +63,58 @@
       </w:r>
     </w:p>
     <w:p>
-      <w:r>
-        <w:rPr>
-          <w:noProof/>
-          <w:lang w:val="ru-RU" w:eastAsia="ru-RU"/>
-        </w:rPr>
-        <w:drawing>
-          <wp:inline distT="0" distB="0" distL="0" distR="0" wp14:anchorId="116E19D9" wp14:editId="6286F0EC">
-            <wp:extent cx="5930900" cy="7175500"/>
-            <wp:effectExtent l="0" t="0" r="12700" b="0"/>
-            <wp:docPr id="2" name="Picture 2" descr="Utility%20Tree.png"/>
-            <wp:cNvGraphicFramePr>
-              <a:graphicFrameLocks xmlns:a="http://schemas.openxmlformats.org/drawingml/2006/main" noChangeAspect="1"/>
-            </wp:cNvGraphicFramePr>
-            <a:graphic xmlns:a="http://schemas.openxmlformats.org/drawingml/2006/main">
-              <a:graphicData uri="http://schemas.openxmlformats.org/drawingml/2006/picture">
-                <pic:pic xmlns:pic="http://schemas.openxmlformats.org/drawingml/2006/picture">
-                  <pic:nvPicPr>
-                    <pic:cNvPr id="0" name="Picture 1" descr="Utility%20Tree.png"/>
-                    <pic:cNvPicPr>
-                      <a:picLocks noChangeAspect="1" noChangeArrowheads="1"/>
-                    </pic:cNvPicPr>
-                  </pic:nvPicPr>
-                  <pic:blipFill>
-                    <a:blip r:embed="rId9">
-                      <a:extLst>
-                        <a:ext uri="{28A0092B-C50C-407E-A947-70E740481C1C}">
-                          <a14:useLocalDpi xmlns:a14="http://schemas.microsoft.com/office/drawing/2010/main" val="0"/>
-                        </a:ext>
-                      </a:extLst>
-                    </a:blip>
-                    <a:srcRect/>
-                    <a:stretch>
-                      <a:fillRect/>
-                    </a:stretch>
-                  </pic:blipFill>
-                  <pic:spPr bwMode="auto">
-                    <a:xfrm>
-                      <a:off x="0" y="0"/>
-                      <a:ext cx="5930900" cy="7175500"/>
-                    </a:xfrm>
-                    <a:prstGeom prst="rect">
-                      <a:avLst/>
-                    </a:prstGeom>
-                    <a:noFill/>
-                    <a:ln>
-                      <a:noFill/>
-                    </a:ln>
-                  </pic:spPr>
-                </pic:pic>
-              </a:graphicData>
-            </a:graphic>
-          </wp:inline>
-        </w:drawing>
+      <w:ins w:id="0" w:author="Sergey Krasnov1" w:date="2017-11-08T21:20:00Z">
+        <w:r>
+          <w:drawing>
+            <wp:inline distT="0" distB="0" distL="0" distR="0" wp14:anchorId="02BE0F2A" wp14:editId="2D2B862D">
+              <wp:extent cx="5943600" cy="7133590"/>
+              <wp:effectExtent l="0" t="0" r="0" b="0"/>
+              <wp:docPr id="1" name="Picture 1"/>
+              <wp:cNvGraphicFramePr>
+                <a:graphicFrameLocks xmlns:a="http://schemas.openxmlformats.org/drawingml/2006/main" noChangeAspect="1"/>
+              </wp:cNvGraphicFramePr>
+              <a:graphic xmlns:a="http://schemas.openxmlformats.org/drawingml/2006/main">
+                <a:graphicData uri="http://schemas.openxmlformats.org/drawingml/2006/picture">
+                  <pic:pic xmlns:pic="http://schemas.openxmlformats.org/drawingml/2006/picture">
+                    <pic:nvPicPr>
+                      <pic:cNvPr id="1" name=""/>
+                      <pic:cNvPicPr/>
+                    </pic:nvPicPr>
+                    <pic:blipFill>
+                      <a:blip r:embed="rId8"/>
+                      <a:stretch>
+                        <a:fillRect/>
+                      </a:stretch>
+                    </pic:blipFill>
+                    <pic:spPr>
+                      <a:xfrm>
+                        <a:off x="0" y="0"/>
+                        <a:ext cx="5943600" cy="7133590"/>
+                      </a:xfrm>
+                      <a:prstGeom prst="rect">
+                        <a:avLst/>
+                      </a:prstGeom>
+                    </pic:spPr>
+                  </pic:pic>
+                </a:graphicData>
+              </a:graphic>
+            </wp:inline>
+          </w:drawing>
+        </w:r>
+      </w:ins>
+      <w:commentRangeStart w:id="1"/>
+      <w:r>
+        <w:rPr>
+          <w:rStyle w:val="CommentReference"/>
+        </w:rPr>
+        <w:commentReference w:id="2"/>
+      </w:r>
+      <w:commentRangeEnd w:id="1"/>
+      <w:r>
+        <w:rPr>
+          <w:rStyle w:val="CommentReference"/>
+        </w:rPr>
+        <w:commentReference w:id="1"/>
       </w:r>
     </w:p>
     <w:p/>
@@ -139,7 +141,7 @@
     <w:p/>
     <w:p>
       <w:pPr>
-        <w:pStyle w:val="ab"/>
+        <w:pStyle w:val="ListParagraph"/>
         <w:numPr>
           <w:ilvl w:val="0"/>
           <w:numId w:val="2"/>
@@ -153,7 +155,7 @@
     <w:p/>
     <w:tbl>
       <w:tblPr>
-        <w:tblStyle w:val="a3"/>
+        <w:tblStyle w:val="TableGrid"/>
         <w:tblW w:w="0" w:type="auto"/>
         <w:tblLook w:val="04A0" w:firstRow="1" w:lastRow="0" w:firstColumn="1" w:lastColumn="0" w:noHBand="0" w:noVBand="1"/>
       </w:tblPr>
@@ -271,7 +273,7 @@
           </w:tcPr>
           <w:p>
             <w:pPr>
-              <w:pStyle w:val="ab"/>
+              <w:pStyle w:val="ListParagraph"/>
               <w:numPr>
                 <w:ilvl w:val="0"/>
                 <w:numId w:val="3"/>
@@ -283,7 +285,7 @@
           </w:p>
           <w:p>
             <w:pPr>
-              <w:pStyle w:val="ab"/>
+              <w:pStyle w:val="ListParagraph"/>
               <w:numPr>
                 <w:ilvl w:val="0"/>
                 <w:numId w:val="3"/>
@@ -295,7 +297,7 @@
           </w:p>
           <w:p>
             <w:pPr>
-              <w:pStyle w:val="ab"/>
+              <w:pStyle w:val="ListParagraph"/>
               <w:numPr>
                 <w:ilvl w:val="0"/>
                 <w:numId w:val="3"/>
@@ -307,19 +309,53 @@
           </w:p>
           <w:p>
             <w:pPr>
-              <w:pStyle w:val="ab"/>
+              <w:pStyle w:val="ListParagraph"/>
               <w:numPr>
                 <w:ilvl w:val="0"/>
                 <w:numId w:val="3"/>
               </w:numPr>
-            </w:pPr>
-            <w:r>
+              <w:rPr>
+                <w:strike/>
+                <w:rPrChange w:id="4" w:author="Sergey Krasnov1" w:date="2017-11-08T21:00:00Z">
+                  <w:rPr/>
+                </w:rPrChange>
+              </w:rPr>
+            </w:pPr>
+            <w:commentRangeStart w:id="5"/>
+            <w:commentRangeStart w:id="6"/>
+            <w:r>
+              <w:rPr>
+                <w:strike/>
+                <w:rPrChange w:id="7" w:author="Sergey Krasnov1" w:date="2017-11-08T21:00:00Z">
+                  <w:rPr/>
+                </w:rPrChange>
+              </w:rPr>
               <w:t>Refactor</w:t>
             </w:r>
-          </w:p>
-          <w:p>
-            <w:pPr>
-              <w:pStyle w:val="ab"/>
+            <w:commentRangeEnd w:id="5"/>
+            <w:r>
+              <w:rPr>
+                <w:rStyle w:val="CommentReference"/>
+                <w:strike/>
+                <w:rPrChange w:id="8" w:author="Sergey Krasnov1" w:date="2017-11-08T21:00:00Z">
+                  <w:rPr>
+                    <w:rStyle w:val="CommentReference"/>
+                  </w:rPr>
+                </w:rPrChange>
+              </w:rPr>
+              <w:commentReference w:id="5"/>
+            </w:r>
+            <w:commentRangeEnd w:id="6"/>
+            <w:r>
+              <w:rPr>
+                <w:rStyle w:val="CommentReference"/>
+              </w:rPr>
+              <w:commentReference w:id="6"/>
+            </w:r>
+          </w:p>
+          <w:p>
+            <w:pPr>
+              <w:pStyle w:val="ListParagraph"/>
               <w:numPr>
                 <w:ilvl w:val="0"/>
                 <w:numId w:val="3"/>
@@ -359,27 +395,19 @@
           </w:p>
           <w:p>
             <w:pPr>
-              <w:pStyle w:val="ab"/>
+              <w:pStyle w:val="ListParagraph"/>
               <w:numPr>
                 <w:ilvl w:val="0"/>
                 <w:numId w:val="4"/>
               </w:numPr>
             </w:pPr>
             <w:r>
-              <w:t xml:space="preserve">Component replacement (e.g. in a </w:t>
-            </w:r>
-            <w:proofErr w:type="spellStart"/>
-            <w:r>
-              <w:t>buildscript</w:t>
-            </w:r>
-            <w:proofErr w:type="spellEnd"/>
-            <w:r>
-              <w:t>)</w:t>
-            </w:r>
-          </w:p>
-          <w:p>
-            <w:pPr>
-              <w:pStyle w:val="ab"/>
+              <w:t>Component replacement (e.g. in a buildscript)</w:t>
+            </w:r>
+          </w:p>
+          <w:p>
+            <w:pPr>
+              <w:pStyle w:val="ListParagraph"/>
               <w:numPr>
                 <w:ilvl w:val="0"/>
                 <w:numId w:val="4"/>
@@ -391,7 +419,7 @@
           </w:p>
           <w:p>
             <w:pPr>
-              <w:pStyle w:val="ab"/>
+              <w:pStyle w:val="ListParagraph"/>
               <w:numPr>
                 <w:ilvl w:val="0"/>
                 <w:numId w:val="4"/>
@@ -403,7 +431,7 @@
           </w:p>
           <w:p>
             <w:pPr>
-              <w:pStyle w:val="ab"/>
+              <w:pStyle w:val="ListParagraph"/>
             </w:pPr>
           </w:p>
           <w:p>
@@ -413,7 +441,7 @@
           </w:p>
           <w:p>
             <w:pPr>
-              <w:pStyle w:val="ab"/>
+              <w:pStyle w:val="ListParagraph"/>
               <w:numPr>
                 <w:ilvl w:val="0"/>
                 <w:numId w:val="4"/>
@@ -431,7 +459,7 @@
           </w:p>
           <w:p>
             <w:pPr>
-              <w:pStyle w:val="ab"/>
+              <w:pStyle w:val="ListParagraph"/>
               <w:numPr>
                 <w:ilvl w:val="0"/>
                 <w:numId w:val="4"/>
@@ -449,7 +477,7 @@
           </w:p>
           <w:p>
             <w:pPr>
-              <w:pStyle w:val="ab"/>
+              <w:pStyle w:val="ListParagraph"/>
               <w:numPr>
                 <w:ilvl w:val="0"/>
                 <w:numId w:val="4"/>
@@ -461,7 +489,7 @@
           </w:p>
           <w:p>
             <w:pPr>
-              <w:pStyle w:val="ab"/>
+              <w:pStyle w:val="ListParagraph"/>
               <w:numPr>
                 <w:ilvl w:val="0"/>
                 <w:numId w:val="4"/>
@@ -473,7 +501,7 @@
           </w:p>
           <w:p>
             <w:pPr>
-              <w:pStyle w:val="ab"/>
+              <w:pStyle w:val="ListParagraph"/>
               <w:numPr>
                 <w:ilvl w:val="0"/>
                 <w:numId w:val="4"/>
@@ -485,7 +513,7 @@
           </w:p>
           <w:p>
             <w:pPr>
-              <w:pStyle w:val="ab"/>
+              <w:pStyle w:val="ListParagraph"/>
               <w:numPr>
                 <w:ilvl w:val="0"/>
                 <w:numId w:val="4"/>
@@ -497,7 +525,7 @@
           </w:p>
           <w:p>
             <w:pPr>
-              <w:pStyle w:val="ab"/>
+              <w:pStyle w:val="ListParagraph"/>
             </w:pPr>
           </w:p>
         </w:tc>
@@ -511,7 +539,7 @@
     </w:p>
     <w:p>
       <w:pPr>
-        <w:pStyle w:val="ab"/>
+        <w:pStyle w:val="ListParagraph"/>
         <w:numPr>
           <w:ilvl w:val="0"/>
           <w:numId w:val="2"/>
@@ -526,7 +554,7 @@
     <w:p/>
     <w:tbl>
       <w:tblPr>
-        <w:tblStyle w:val="a3"/>
+        <w:tblStyle w:val="TableGrid"/>
         <w:tblW w:w="0" w:type="auto"/>
         <w:tblLook w:val="04A0" w:firstRow="1" w:lastRow="0" w:firstColumn="1" w:lastColumn="0" w:noHBand="0" w:noVBand="1"/>
       </w:tblPr>
@@ -600,7 +628,7 @@
           </w:tcPr>
           <w:p>
             <w:pPr>
-              <w:pStyle w:val="ab"/>
+              <w:pStyle w:val="ListParagraph"/>
               <w:numPr>
                 <w:ilvl w:val="0"/>
                 <w:numId w:val="5"/>
@@ -612,7 +640,7 @@
           </w:p>
           <w:p>
             <w:pPr>
-              <w:pStyle w:val="ab"/>
+              <w:pStyle w:val="ListParagraph"/>
               <w:numPr>
                 <w:ilvl w:val="0"/>
                 <w:numId w:val="5"/>
@@ -624,7 +652,7 @@
           </w:p>
           <w:p>
             <w:pPr>
-              <w:pStyle w:val="ab"/>
+              <w:pStyle w:val="ListParagraph"/>
               <w:numPr>
                 <w:ilvl w:val="0"/>
                 <w:numId w:val="5"/>
@@ -636,7 +664,7 @@
           </w:p>
           <w:p>
             <w:pPr>
-              <w:pStyle w:val="ab"/>
+              <w:pStyle w:val="ListParagraph"/>
               <w:numPr>
                 <w:ilvl w:val="0"/>
                 <w:numId w:val="5"/>
@@ -648,7 +676,7 @@
           </w:p>
           <w:p>
             <w:pPr>
-              <w:pStyle w:val="ab"/>
+              <w:pStyle w:val="ListParagraph"/>
               <w:numPr>
                 <w:ilvl w:val="0"/>
                 <w:numId w:val="5"/>
@@ -678,7 +706,7 @@
           </w:tcPr>
           <w:p>
             <w:pPr>
-              <w:pStyle w:val="ab"/>
+              <w:pStyle w:val="ListParagraph"/>
               <w:numPr>
                 <w:ilvl w:val="0"/>
                 <w:numId w:val="5"/>
@@ -690,7 +718,7 @@
           </w:p>
           <w:p>
             <w:pPr>
-              <w:pStyle w:val="ab"/>
+              <w:pStyle w:val="ListParagraph"/>
               <w:numPr>
                 <w:ilvl w:val="0"/>
                 <w:numId w:val="5"/>
@@ -702,7 +730,7 @@
           </w:p>
           <w:p>
             <w:pPr>
-              <w:pStyle w:val="ab"/>
+              <w:pStyle w:val="ListParagraph"/>
               <w:numPr>
                 <w:ilvl w:val="0"/>
                 <w:numId w:val="5"/>
@@ -714,7 +742,7 @@
           </w:p>
           <w:p>
             <w:pPr>
-              <w:pStyle w:val="ab"/>
+              <w:pStyle w:val="ListParagraph"/>
               <w:numPr>
                 <w:ilvl w:val="0"/>
                 <w:numId w:val="5"/>
@@ -726,7 +754,7 @@
           </w:p>
           <w:p>
             <w:pPr>
-              <w:pStyle w:val="ab"/>
+              <w:pStyle w:val="ListParagraph"/>
               <w:numPr>
                 <w:ilvl w:val="0"/>
                 <w:numId w:val="5"/>
@@ -738,7 +766,7 @@
           </w:p>
           <w:p>
             <w:pPr>
-              <w:pStyle w:val="ab"/>
+              <w:pStyle w:val="ListParagraph"/>
               <w:numPr>
                 <w:ilvl w:val="0"/>
                 <w:numId w:val="5"/>
@@ -755,7 +783,7 @@
     <w:p/>
     <w:p>
       <w:pPr>
-        <w:pStyle w:val="ab"/>
+        <w:pStyle w:val="ListParagraph"/>
         <w:numPr>
           <w:ilvl w:val="0"/>
           <w:numId w:val="2"/>
@@ -772,7 +800,7 @@
     <w:p/>
     <w:tbl>
       <w:tblPr>
-        <w:tblStyle w:val="a3"/>
+        <w:tblStyle w:val="TableGrid"/>
         <w:tblW w:w="0" w:type="auto"/>
         <w:tblLook w:val="04A0" w:firstRow="1" w:lastRow="0" w:firstColumn="1" w:lastColumn="0" w:noHBand="0" w:noVBand="1"/>
       </w:tblPr>
@@ -846,7 +874,7 @@
           </w:tcPr>
           <w:p>
             <w:pPr>
-              <w:pStyle w:val="ab"/>
+              <w:pStyle w:val="ListParagraph"/>
               <w:numPr>
                 <w:ilvl w:val="0"/>
                 <w:numId w:val="5"/>
@@ -858,7 +886,7 @@
           </w:p>
           <w:p>
             <w:pPr>
-              <w:pStyle w:val="ab"/>
+              <w:pStyle w:val="ListParagraph"/>
               <w:numPr>
                 <w:ilvl w:val="0"/>
                 <w:numId w:val="5"/>
@@ -870,7 +898,7 @@
           </w:p>
           <w:p>
             <w:pPr>
-              <w:pStyle w:val="ab"/>
+              <w:pStyle w:val="ListParagraph"/>
               <w:numPr>
                 <w:ilvl w:val="0"/>
                 <w:numId w:val="5"/>
@@ -879,12 +907,10 @@
             <w:r>
               <w:t>Pause/Resume (for long-running tasks)</w:t>
             </w:r>
-            <w:bookmarkStart w:id="0" w:name="_GoBack"/>
-            <w:bookmarkEnd w:id="0"/>
-          </w:p>
-          <w:p>
-            <w:pPr>
-              <w:pStyle w:val="ab"/>
+          </w:p>
+          <w:p>
+            <w:pPr>
+              <w:pStyle w:val="ListParagraph"/>
               <w:numPr>
                 <w:ilvl w:val="0"/>
                 <w:numId w:val="5"/>
@@ -904,13 +930,7 @@
           </w:tcPr>
           <w:p>
             <w:r>
-              <w:t xml:space="preserve">Support </w:t>
-            </w:r>
-            <w:r>
-              <w:t>System</w:t>
-            </w:r>
-            <w:r>
-              <w:t xml:space="preserve"> Initiative</w:t>
+              <w:t>Support System Initiative</w:t>
             </w:r>
           </w:p>
         </w:tc>
@@ -920,7 +940,7 @@
           </w:tcPr>
           <w:p>
             <w:pPr>
-              <w:pStyle w:val="ab"/>
+              <w:pStyle w:val="ListParagraph"/>
               <w:numPr>
                 <w:ilvl w:val="0"/>
                 <w:numId w:val="5"/>
@@ -932,43 +952,31 @@
           </w:p>
           <w:p>
             <w:pPr>
-              <w:pStyle w:val="ab"/>
+              <w:pStyle w:val="ListParagraph"/>
               <w:numPr>
                 <w:ilvl w:val="0"/>
                 <w:numId w:val="5"/>
               </w:numPr>
             </w:pPr>
             <w:r>
-              <w:t xml:space="preserve">Maintain </w:t>
-            </w:r>
-            <w:r>
-              <w:t>system</w:t>
-            </w:r>
-            <w:r>
-              <w:t xml:space="preserve"> model</w:t>
-            </w:r>
-          </w:p>
-          <w:p>
-            <w:pPr>
-              <w:pStyle w:val="ab"/>
+              <w:t>Maintain system model</w:t>
+            </w:r>
+          </w:p>
+          <w:p>
+            <w:pPr>
+              <w:pStyle w:val="ListParagraph"/>
               <w:numPr>
                 <w:ilvl w:val="0"/>
                 <w:numId w:val="5"/>
               </w:numPr>
             </w:pPr>
             <w:r>
-              <w:t xml:space="preserve">Maintain </w:t>
-            </w:r>
-            <w:r>
-              <w:t>user</w:t>
-            </w:r>
-            <w:r>
-              <w:t xml:space="preserve"> model</w:t>
-            </w:r>
-          </w:p>
-          <w:p>
-            <w:pPr>
-              <w:pStyle w:val="ab"/>
+              <w:t>Maintain user model</w:t>
+            </w:r>
+          </w:p>
+          <w:p>
+            <w:pPr>
+              <w:pStyle w:val="ListParagraph"/>
             </w:pPr>
           </w:p>
         </w:tc>
@@ -985,8 +993,267 @@
 </w:document>
 </file>
 
+<file path=word/comments.xml><?xml version="1.0" encoding="utf-8"?>
+<w:comments xmlns:wpc="http://schemas.microsoft.com/office/word/2010/wordprocessingCanvas" xmlns:mo="http://schemas.microsoft.com/office/mac/office/2008/main" xmlns:mc="http://schemas.openxmlformats.org/markup-compatibility/2006" xmlns:mv="urn:schemas-microsoft-com:mac:vml" xmlns:o="urn:schemas-microsoft-com:office:office" xmlns:r="http://schemas.openxmlformats.org/officeDocument/2006/relationships" xmlns:m="http://schemas.openxmlformats.org/officeDocument/2006/math" xmlns:v="urn:schemas-microsoft-com:vml" xmlns:wp14="http://schemas.microsoft.com/office/word/2010/wordprocessingDrawing" xmlns:wp="http://schemas.openxmlformats.org/drawingml/2006/wordprocessingDrawing" xmlns:w10="urn:schemas-microsoft-com:office:word" xmlns:w="http://schemas.openxmlformats.org/wordprocessingml/2006/main" xmlns:w14="http://schemas.microsoft.com/office/word/2010/wordml" xmlns:w15="http://schemas.microsoft.com/office/word/2012/wordml" xmlns:wpg="http://schemas.microsoft.com/office/word/2010/wordprocessingGroup" xmlns:wpi="http://schemas.microsoft.com/office/word/2010/wordprocessingInk" xmlns:wne="http://schemas.microsoft.com/office/word/2006/wordml" xmlns:wps="http://schemas.microsoft.com/office/word/2010/wordprocessingShape" mc:Ignorable="w14 w15 wp14">
+  <w:comment w:id="2" w:author="Stanislav Zaluzhskii" w:date="2017-11-07T23:37:00Z" w:initials="SZ">
+    <w:p>
+      <w:pPr>
+        <w:pStyle w:val="CommentText"/>
+        <w:numPr>
+          <w:ilvl w:val="0"/>
+          <w:numId w:val="6"/>
+        </w:numPr>
+        <w:rPr>
+          <w:lang w:val="ru-RU"/>
+        </w:rPr>
+      </w:pPr>
+      <w:r>
+        <w:rPr>
+          <w:rStyle w:val="CommentReference"/>
+        </w:rPr>
+        <w:annotationRef/>
+      </w:r>
+      <w:r>
+        <w:t>Data</w:t>
+      </w:r>
+      <w:r>
+        <w:rPr>
+          <w:lang w:val="ru-RU"/>
+        </w:rPr>
+        <w:t xml:space="preserve"> </w:t>
+      </w:r>
+      <w:r>
+        <w:t>confidentiality</w:t>
+      </w:r>
+      <w:r>
+        <w:rPr>
+          <w:lang w:val="ru-RU"/>
+        </w:rPr>
+        <w:t xml:space="preserve">. </w:t>
+      </w:r>
+      <w:r>
+        <w:t>TLS</w:t>
+      </w:r>
+      <w:r>
+        <w:rPr>
+          <w:lang w:val="ru-RU"/>
+        </w:rPr>
+        <w:t>. Данное требование обычно оказывает критического влияния на Архитектуру.</w:t>
+      </w:r>
+    </w:p>
+    <w:p>
+      <w:pPr>
+        <w:pStyle w:val="CommentText"/>
+        <w:numPr>
+          <w:ilvl w:val="0"/>
+          <w:numId w:val="6"/>
+        </w:numPr>
+      </w:pPr>
+      <w:r>
+        <w:t>Scalability</w:t>
+      </w:r>
+      <w:r>
+        <w:rPr>
+          <w:lang w:val="ru-RU"/>
+        </w:rPr>
+        <w:t>. Нужно указать требования. Например</w:t>
+      </w:r>
+      <w:r>
+        <w:t xml:space="preserve"> </w:t>
+      </w:r>
+      <w:r>
+        <w:rPr>
+          <w:lang w:val="ru-RU"/>
+        </w:rPr>
+        <w:t>для</w:t>
+      </w:r>
+      <w:r>
+        <w:t xml:space="preserve"> </w:t>
+      </w:r>
+      <w:r>
+        <w:t>Potential new systems…</w:t>
+      </w:r>
+      <w:r>
+        <w:t xml:space="preserve"> – </w:t>
+      </w:r>
+      <w:r>
+        <w:t>Once in production, a change in integration interface should not affect existing integrations</w:t>
+      </w:r>
+      <w:r>
+        <w:t>.</w:t>
+      </w:r>
+    </w:p>
+    <w:p>
+      <w:pPr>
+        <w:pStyle w:val="CommentText"/>
+        <w:numPr>
+          <w:ilvl w:val="0"/>
+          <w:numId w:val="6"/>
+        </w:numPr>
+      </w:pPr>
+      <w:r>
+        <w:t xml:space="preserve"> </w:t>
+      </w:r>
+      <w:r>
+        <w:t xml:space="preserve">Data Latency. Reporting </w:t>
+      </w:r>
+      <w:r>
+        <w:rPr>
+          <w:lang w:val="ru-RU"/>
+        </w:rPr>
+        <w:t>скорее</w:t>
+      </w:r>
+      <w:r>
+        <w:t xml:space="preserve"> </w:t>
+      </w:r>
+      <w:r>
+        <w:rPr>
+          <w:lang w:val="ru-RU"/>
+        </w:rPr>
+        <w:t>всего</w:t>
+      </w:r>
+      <w:r>
+        <w:t xml:space="preserve"> </w:t>
+      </w:r>
+      <w:r>
+        <w:t>M,M</w:t>
+      </w:r>
+    </w:p>
+  </w:comment>
+  <w:comment w:id="1" w:author="Sergey Krasnov1" w:date="2017-11-08T21:02:00Z" w:initials="SK">
+    <w:p>
+      <w:pPr>
+        <w:pStyle w:val="CommentText"/>
+        <w:numPr>
+          <w:ilvl w:val="0"/>
+          <w:numId w:val="7"/>
+        </w:numPr>
+      </w:pPr>
+      <w:r>
+        <w:rPr>
+          <w:rStyle w:val="CommentReference"/>
+        </w:rPr>
+        <w:annotationRef/>
+      </w:r>
+      <w:r>
+        <w:t xml:space="preserve"> Изменил на (H,M)</w:t>
+      </w:r>
+    </w:p>
+    <w:p>
+      <w:pPr>
+        <w:pStyle w:val="CommentText"/>
+        <w:numPr>
+          <w:ilvl w:val="0"/>
+          <w:numId w:val="7"/>
+        </w:numPr>
+      </w:pPr>
+      <w:r>
+        <w:t xml:space="preserve"> </w:t>
+      </w:r>
+      <w:r>
+        <w:rPr>
+          <w:lang w:val="ru-RU"/>
+        </w:rPr>
+        <w:t>Добавил примерные требования, хотя опять же, чётких измеримых характеристик в описании не приводилось</w:t>
+      </w:r>
+      <w:r>
+        <w:rPr>
+          <w:lang w:val="ru-RU"/>
+        </w:rPr>
+        <w:t>, поэтому архитектурная сложность на данном этапе не определена</w:t>
+      </w:r>
+      <w:bookmarkStart w:id="3" w:name="_GoBack"/>
+      <w:bookmarkEnd w:id="3"/>
+      <w:r>
+        <w:rPr>
+          <w:lang w:val="ru-RU"/>
+        </w:rPr>
+        <w:t>.</w:t>
+      </w:r>
+    </w:p>
+    <w:p>
+      <w:pPr>
+        <w:pStyle w:val="CommentText"/>
+        <w:numPr>
+          <w:ilvl w:val="0"/>
+          <w:numId w:val="7"/>
+        </w:numPr>
+      </w:pPr>
+      <w:r>
+        <w:rPr>
+          <w:lang w:val="ru-RU"/>
+        </w:rPr>
+        <w:t xml:space="preserve"> Изменил на (</w:t>
+      </w:r>
+      <w:r>
+        <w:t>M,M)</w:t>
+      </w:r>
+    </w:p>
+  </w:comment>
+  <w:comment w:id="5" w:author="Stanislav Zaluzhskii" w:date="2017-11-07T23:46:00Z" w:initials="SZ">
+    <w:p>
+      <w:pPr>
+        <w:pStyle w:val="CommentText"/>
+        <w:rPr>
+          <w:lang w:val="ru-RU"/>
+        </w:rPr>
+      </w:pPr>
+      <w:r>
+        <w:rPr>
+          <w:rStyle w:val="CommentReference"/>
+        </w:rPr>
+        <w:annotationRef/>
+      </w:r>
+      <w:r>
+        <w:t xml:space="preserve">??? </w:t>
+      </w:r>
+      <w:r>
+        <w:rPr>
+          <w:lang w:val="ru-RU"/>
+        </w:rPr>
+        <w:t>не похоже на тактику</w:t>
+      </w:r>
+    </w:p>
+  </w:comment>
+  <w:comment w:id="6" w:author="Sergey Krasnov1" w:date="2017-11-08T21:00:00Z" w:initials="SK">
+    <w:p>
+      <w:pPr>
+        <w:pStyle w:val="CommentText"/>
+        <w:rPr>
+          <w:lang w:val="ru-RU"/>
+        </w:rPr>
+      </w:pPr>
+      <w:r>
+        <w:rPr>
+          <w:rStyle w:val="CommentReference"/>
+        </w:rPr>
+        <w:annotationRef/>
+      </w:r>
+      <w:r>
+        <w:t xml:space="preserve">Тактика – это снижение связности, а Refactoring – </w:t>
+      </w:r>
+      <w:r>
+        <w:rPr>
+          <w:lang w:val="ru-RU"/>
+        </w:rPr>
+        <w:t>имелось в виду, что это способ достижения. Не очень удачный пример, убрал.</w:t>
+      </w:r>
+    </w:p>
+  </w:comment>
+</w:comments>
+</file>
+
+<file path=word/commentsExtended.xml><?xml version="1.0" encoding="utf-8"?>
+<w15:commentsEx xmlns:wpc="http://schemas.microsoft.com/office/word/2010/wordprocessingCanvas" xmlns:mo="http://schemas.microsoft.com/office/mac/office/2008/main" xmlns:mc="http://schemas.openxmlformats.org/markup-compatibility/2006" xmlns:mv="urn:schemas-microsoft-com:mac:vml" xmlns:o="urn:schemas-microsoft-com:office:office" xmlns:r="http://schemas.openxmlformats.org/officeDocument/2006/relationships" xmlns:m="http://schemas.openxmlformats.org/officeDocument/2006/math" xmlns:v="urn:schemas-microsoft-com:vml" xmlns:wp14="http://schemas.microsoft.com/office/word/2010/wordprocessingDrawing" xmlns:wp="http://schemas.openxmlformats.org/drawingml/2006/wordprocessingDrawing" xmlns:w10="urn:schemas-microsoft-com:office:word" xmlns:w="http://schemas.openxmlformats.org/wordprocessingml/2006/main" xmlns:w14="http://schemas.microsoft.com/office/word/2010/wordml" xmlns:w15="http://schemas.microsoft.com/office/word/2012/wordml" xmlns:wpg="http://schemas.microsoft.com/office/word/2010/wordprocessingGroup" xmlns:wpi="http://schemas.microsoft.com/office/word/2010/wordprocessingInk" xmlns:wne="http://schemas.microsoft.com/office/word/2006/wordml" xmlns:wps="http://schemas.microsoft.com/office/word/2010/wordprocessingShape" mc:Ignorable="w14 w15 wp14">
+  <w15:commentEx w15:paraId="339BF5B3" w15:done="0"/>
+  <w15:commentEx w15:paraId="34486455" w15:paraIdParent="339BF5B3" w15:done="0"/>
+  <w15:commentEx w15:paraId="4039ED90" w15:done="0"/>
+  <w15:commentEx w15:paraId="436B2A20" w15:paraIdParent="4039ED90" w15:done="0"/>
+</w15:commentsEx>
+</file>
+
 <file path=word/endnotes.xml><?xml version="1.0" encoding="utf-8"?>
-<w:endnotes xmlns:wpc="http://schemas.microsoft.com/office/word/2010/wordprocessingCanvas" xmlns:mc="http://schemas.openxmlformats.org/markup-compatibility/2006" xmlns:o="urn:schemas-microsoft-com:office:office" xmlns:r="http://schemas.openxmlformats.org/officeDocument/2006/relationships" xmlns:m="http://schemas.openxmlformats.org/officeDocument/2006/math" xmlns:v="urn:schemas-microsoft-com:vml" xmlns:wp14="http://schemas.microsoft.com/office/word/2010/wordprocessingDrawing" xmlns:wp="http://schemas.openxmlformats.org/drawingml/2006/wordprocessingDrawing" xmlns:w10="urn:schemas-microsoft-com:office:word" xmlns:w="http://schemas.openxmlformats.org/wordprocessingml/2006/main" xmlns:w14="http://schemas.microsoft.com/office/word/2010/wordml" xmlns:wpg="http://schemas.microsoft.com/office/word/2010/wordprocessingGroup" xmlns:wpi="http://schemas.microsoft.com/office/word/2010/wordprocessingInk" xmlns:wne="http://schemas.microsoft.com/office/word/2006/wordml" xmlns:wps="http://schemas.microsoft.com/office/word/2010/wordprocessingShape" mc:Ignorable="w14 wp14">
+<w:endnotes xmlns:wpc="http://schemas.microsoft.com/office/word/2010/wordprocessingCanvas" xmlns:mo="http://schemas.microsoft.com/office/mac/office/2008/main" xmlns:mc="http://schemas.openxmlformats.org/markup-compatibility/2006" xmlns:mv="urn:schemas-microsoft-com:mac:vml" xmlns:o="urn:schemas-microsoft-com:office:office" xmlns:r="http://schemas.openxmlformats.org/officeDocument/2006/relationships" xmlns:m="http://schemas.openxmlformats.org/officeDocument/2006/math" xmlns:v="urn:schemas-microsoft-com:vml" xmlns:wp14="http://schemas.microsoft.com/office/word/2010/wordprocessingDrawing" xmlns:wp="http://schemas.openxmlformats.org/drawingml/2006/wordprocessingDrawing" xmlns:w10="urn:schemas-microsoft-com:office:word" xmlns:w="http://schemas.openxmlformats.org/wordprocessingml/2006/main" xmlns:w14="http://schemas.microsoft.com/office/word/2010/wordml" xmlns:w15="http://schemas.microsoft.com/office/word/2012/wordml" xmlns:wpg="http://schemas.microsoft.com/office/word/2010/wordprocessingGroup" xmlns:wpi="http://schemas.microsoft.com/office/word/2010/wordprocessingInk" xmlns:wne="http://schemas.microsoft.com/office/word/2006/wordml" xmlns:wps="http://schemas.microsoft.com/office/word/2010/wordprocessingShape" mc:Ignorable="w14 w15 wp14">
   <w:endnote w:type="separator" w:id="-1">
     <w:p>
       <w:r>
@@ -1005,7 +1272,7 @@
 </file>
 
 <file path=word/footnotes.xml><?xml version="1.0" encoding="utf-8"?>
-<w:footnotes xmlns:wpc="http://schemas.microsoft.com/office/word/2010/wordprocessingCanvas" xmlns:mc="http://schemas.openxmlformats.org/markup-compatibility/2006" xmlns:o="urn:schemas-microsoft-com:office:office" xmlns:r="http://schemas.openxmlformats.org/officeDocument/2006/relationships" xmlns:m="http://schemas.openxmlformats.org/officeDocument/2006/math" xmlns:v="urn:schemas-microsoft-com:vml" xmlns:wp14="http://schemas.microsoft.com/office/word/2010/wordprocessingDrawing" xmlns:wp="http://schemas.openxmlformats.org/drawingml/2006/wordprocessingDrawing" xmlns:w10="urn:schemas-microsoft-com:office:word" xmlns:w="http://schemas.openxmlformats.org/wordprocessingml/2006/main" xmlns:w14="http://schemas.microsoft.com/office/word/2010/wordml" xmlns:wpg="http://schemas.microsoft.com/office/word/2010/wordprocessingGroup" xmlns:wpi="http://schemas.microsoft.com/office/word/2010/wordprocessingInk" xmlns:wne="http://schemas.microsoft.com/office/word/2006/wordml" xmlns:wps="http://schemas.microsoft.com/office/word/2010/wordprocessingShape" mc:Ignorable="w14 wp14">
+<w:footnotes xmlns:wpc="http://schemas.microsoft.com/office/word/2010/wordprocessingCanvas" xmlns:mo="http://schemas.microsoft.com/office/mac/office/2008/main" xmlns:mc="http://schemas.openxmlformats.org/markup-compatibility/2006" xmlns:mv="urn:schemas-microsoft-com:mac:vml" xmlns:o="urn:schemas-microsoft-com:office:office" xmlns:r="http://schemas.openxmlformats.org/officeDocument/2006/relationships" xmlns:m="http://schemas.openxmlformats.org/officeDocument/2006/math" xmlns:v="urn:schemas-microsoft-com:vml" xmlns:wp14="http://schemas.microsoft.com/office/word/2010/wordprocessingDrawing" xmlns:wp="http://schemas.openxmlformats.org/drawingml/2006/wordprocessingDrawing" xmlns:w10="urn:schemas-microsoft-com:office:word" xmlns:w="http://schemas.openxmlformats.org/wordprocessingml/2006/main" xmlns:w14="http://schemas.microsoft.com/office/word/2010/wordml" xmlns:w15="http://schemas.microsoft.com/office/word/2012/wordml" xmlns:wpg="http://schemas.microsoft.com/office/word/2010/wordprocessingGroup" xmlns:wpi="http://schemas.microsoft.com/office/word/2010/wordprocessingInk" xmlns:wne="http://schemas.microsoft.com/office/word/2006/wordml" xmlns:wps="http://schemas.microsoft.com/office/word/2010/wordprocessingShape" mc:Ignorable="w14 w15 wp14">
   <w:footnote w:type="separator" w:id="-1">
     <w:p>
       <w:r>
@@ -1024,7 +1291,7 @@
 </file>
 
 <file path=word/numbering.xml><?xml version="1.0" encoding="utf-8"?>
-<w:numbering xmlns:wpc="http://schemas.microsoft.com/office/word/2010/wordprocessingCanvas" xmlns:mc="http://schemas.openxmlformats.org/markup-compatibility/2006" xmlns:o="urn:schemas-microsoft-com:office:office" xmlns:r="http://schemas.openxmlformats.org/officeDocument/2006/relationships" xmlns:m="http://schemas.openxmlformats.org/officeDocument/2006/math" xmlns:v="urn:schemas-microsoft-com:vml" xmlns:wp14="http://schemas.microsoft.com/office/word/2010/wordprocessingDrawing" xmlns:wp="http://schemas.openxmlformats.org/drawingml/2006/wordprocessingDrawing" xmlns:w10="urn:schemas-microsoft-com:office:word" xmlns:w="http://schemas.openxmlformats.org/wordprocessingml/2006/main" xmlns:w14="http://schemas.microsoft.com/office/word/2010/wordml" xmlns:wpg="http://schemas.microsoft.com/office/word/2010/wordprocessingGroup" xmlns:wpi="http://schemas.microsoft.com/office/word/2010/wordprocessingInk" xmlns:wne="http://schemas.microsoft.com/office/word/2006/wordml" xmlns:wps="http://schemas.microsoft.com/office/word/2010/wordprocessingShape" mc:Ignorable="w14 wp14">
+<w:numbering xmlns:wpc="http://schemas.microsoft.com/office/word/2010/wordprocessingCanvas" xmlns:mo="http://schemas.microsoft.com/office/mac/office/2008/main" xmlns:mc="http://schemas.openxmlformats.org/markup-compatibility/2006" xmlns:mv="urn:schemas-microsoft-com:mac:vml" xmlns:o="urn:schemas-microsoft-com:office:office" xmlns:r="http://schemas.openxmlformats.org/officeDocument/2006/relationships" xmlns:m="http://schemas.openxmlformats.org/officeDocument/2006/math" xmlns:v="urn:schemas-microsoft-com:vml" xmlns:wp14="http://schemas.microsoft.com/office/word/2010/wordprocessingDrawing" xmlns:wp="http://schemas.openxmlformats.org/drawingml/2006/wordprocessingDrawing" xmlns:w10="urn:schemas-microsoft-com:office:word" xmlns:w="http://schemas.openxmlformats.org/wordprocessingml/2006/main" xmlns:w14="http://schemas.microsoft.com/office/word/2010/wordml" xmlns:w15="http://schemas.microsoft.com/office/word/2012/wordml" xmlns:wpg="http://schemas.microsoft.com/office/word/2010/wordprocessingGroup" xmlns:wpi="http://schemas.microsoft.com/office/word/2010/wordprocessingInk" xmlns:wne="http://schemas.microsoft.com/office/word/2006/wordml" xmlns:wps="http://schemas.microsoft.com/office/word/2010/wordprocessingShape" mc:Ignorable="w14 w15 wp14">
   <w:abstractNum w:abstractNumId="0">
     <w:nsid w:val="2CBF5748"/>
     <w:multiLevelType w:val="hybridMultilevel"/>
@@ -1139,6 +1406,95 @@
     </w:lvl>
   </w:abstractNum>
   <w:abstractNum w:abstractNumId="1">
+    <w:nsid w:val="30B84E00"/>
+    <w:multiLevelType w:val="hybridMultilevel"/>
+    <w:tmpl w:val="2740134E"/>
+    <w:lvl w:ilvl="0" w:tplc="0409000F">
+      <w:start w:val="1"/>
+      <w:numFmt w:val="decimal"/>
+      <w:lvlText w:val="%1."/>
+      <w:lvlJc w:val="left"/>
+      <w:pPr>
+        <w:ind w:left="720" w:hanging="360"/>
+      </w:pPr>
+      <w:rPr>
+        <w:rFonts w:hint="default"/>
+      </w:rPr>
+    </w:lvl>
+    <w:lvl w:ilvl="1" w:tplc="04090019" w:tentative="1">
+      <w:start w:val="1"/>
+      <w:numFmt w:val="lowerLetter"/>
+      <w:lvlText w:val="%2."/>
+      <w:lvlJc w:val="left"/>
+      <w:pPr>
+        <w:ind w:left="1440" w:hanging="360"/>
+      </w:pPr>
+    </w:lvl>
+    <w:lvl w:ilvl="2" w:tplc="0409001B" w:tentative="1">
+      <w:start w:val="1"/>
+      <w:numFmt w:val="lowerRoman"/>
+      <w:lvlText w:val="%3."/>
+      <w:lvlJc w:val="right"/>
+      <w:pPr>
+        <w:ind w:left="2160" w:hanging="180"/>
+      </w:pPr>
+    </w:lvl>
+    <w:lvl w:ilvl="3" w:tplc="0409000F" w:tentative="1">
+      <w:start w:val="1"/>
+      <w:numFmt w:val="decimal"/>
+      <w:lvlText w:val="%4."/>
+      <w:lvlJc w:val="left"/>
+      <w:pPr>
+        <w:ind w:left="2880" w:hanging="360"/>
+      </w:pPr>
+    </w:lvl>
+    <w:lvl w:ilvl="4" w:tplc="04090019" w:tentative="1">
+      <w:start w:val="1"/>
+      <w:numFmt w:val="lowerLetter"/>
+      <w:lvlText w:val="%5."/>
+      <w:lvlJc w:val="left"/>
+      <w:pPr>
+        <w:ind w:left="3600" w:hanging="360"/>
+      </w:pPr>
+    </w:lvl>
+    <w:lvl w:ilvl="5" w:tplc="0409001B" w:tentative="1">
+      <w:start w:val="1"/>
+      <w:numFmt w:val="lowerRoman"/>
+      <w:lvlText w:val="%6."/>
+      <w:lvlJc w:val="right"/>
+      <w:pPr>
+        <w:ind w:left="4320" w:hanging="180"/>
+      </w:pPr>
+    </w:lvl>
+    <w:lvl w:ilvl="6" w:tplc="0409000F" w:tentative="1">
+      <w:start w:val="1"/>
+      <w:numFmt w:val="decimal"/>
+      <w:lvlText w:val="%7."/>
+      <w:lvlJc w:val="left"/>
+      <w:pPr>
+        <w:ind w:left="5040" w:hanging="360"/>
+      </w:pPr>
+    </w:lvl>
+    <w:lvl w:ilvl="7" w:tplc="04090019" w:tentative="1">
+      <w:start w:val="1"/>
+      <w:numFmt w:val="lowerLetter"/>
+      <w:lvlText w:val="%8."/>
+      <w:lvlJc w:val="left"/>
+      <w:pPr>
+        <w:ind w:left="5760" w:hanging="360"/>
+      </w:pPr>
+    </w:lvl>
+    <w:lvl w:ilvl="8" w:tplc="0409001B" w:tentative="1">
+      <w:start w:val="1"/>
+      <w:numFmt w:val="lowerRoman"/>
+      <w:lvlText w:val="%9."/>
+      <w:lvlJc w:val="right"/>
+      <w:pPr>
+        <w:ind w:left="6480" w:hanging="180"/>
+      </w:pPr>
+    </w:lvl>
+  </w:abstractNum>
+  <w:abstractNum w:abstractNumId="2">
     <w:nsid w:val="4014783F"/>
     <w:multiLevelType w:val="hybridMultilevel"/>
     <w:tmpl w:val="B7A86050"/>
@@ -1227,7 +1583,7 @@
       </w:pPr>
     </w:lvl>
   </w:abstractNum>
-  <w:abstractNum w:abstractNumId="2">
+  <w:abstractNum w:abstractNumId="3">
     <w:nsid w:val="577A20B8"/>
     <w:multiLevelType w:val="hybridMultilevel"/>
     <w:tmpl w:val="DB82A06A"/>
@@ -1340,7 +1696,7 @@
       </w:rPr>
     </w:lvl>
   </w:abstractNum>
-  <w:abstractNum w:abstractNumId="3">
+  <w:abstractNum w:abstractNumId="4">
     <w:nsid w:val="63AF7EC5"/>
     <w:multiLevelType w:val="multilevel"/>
     <w:tmpl w:val="4DC272AC"/>
@@ -1489,7 +1845,7 @@
       </w:rPr>
     </w:lvl>
   </w:abstractNum>
-  <w:abstractNum w:abstractNumId="4">
+  <w:abstractNum w:abstractNumId="5">
     <w:nsid w:val="6A296641"/>
     <w:multiLevelType w:val="hybridMultilevel"/>
     <w:tmpl w:val="2558F452"/>
@@ -1602,26 +1958,132 @@
       </w:rPr>
     </w:lvl>
   </w:abstractNum>
+  <w:abstractNum w:abstractNumId="6">
+    <w:nsid w:val="7077550C"/>
+    <w:multiLevelType w:val="hybridMultilevel"/>
+    <w:tmpl w:val="BCCA2D30"/>
+    <w:lvl w:ilvl="0" w:tplc="0409000F">
+      <w:start w:val="1"/>
+      <w:numFmt w:val="decimal"/>
+      <w:lvlText w:val="%1."/>
+      <w:lvlJc w:val="left"/>
+      <w:pPr>
+        <w:ind w:left="720" w:hanging="360"/>
+      </w:pPr>
+      <w:rPr>
+        <w:rFonts w:hint="default"/>
+      </w:rPr>
+    </w:lvl>
+    <w:lvl w:ilvl="1" w:tplc="04090019" w:tentative="1">
+      <w:start w:val="1"/>
+      <w:numFmt w:val="lowerLetter"/>
+      <w:lvlText w:val="%2."/>
+      <w:lvlJc w:val="left"/>
+      <w:pPr>
+        <w:ind w:left="1440" w:hanging="360"/>
+      </w:pPr>
+    </w:lvl>
+    <w:lvl w:ilvl="2" w:tplc="0409001B" w:tentative="1">
+      <w:start w:val="1"/>
+      <w:numFmt w:val="lowerRoman"/>
+      <w:lvlText w:val="%3."/>
+      <w:lvlJc w:val="right"/>
+      <w:pPr>
+        <w:ind w:left="2160" w:hanging="180"/>
+      </w:pPr>
+    </w:lvl>
+    <w:lvl w:ilvl="3" w:tplc="0409000F" w:tentative="1">
+      <w:start w:val="1"/>
+      <w:numFmt w:val="decimal"/>
+      <w:lvlText w:val="%4."/>
+      <w:lvlJc w:val="left"/>
+      <w:pPr>
+        <w:ind w:left="2880" w:hanging="360"/>
+      </w:pPr>
+    </w:lvl>
+    <w:lvl w:ilvl="4" w:tplc="04090019" w:tentative="1">
+      <w:start w:val="1"/>
+      <w:numFmt w:val="lowerLetter"/>
+      <w:lvlText w:val="%5."/>
+      <w:lvlJc w:val="left"/>
+      <w:pPr>
+        <w:ind w:left="3600" w:hanging="360"/>
+      </w:pPr>
+    </w:lvl>
+    <w:lvl w:ilvl="5" w:tplc="0409001B" w:tentative="1">
+      <w:start w:val="1"/>
+      <w:numFmt w:val="lowerRoman"/>
+      <w:lvlText w:val="%6."/>
+      <w:lvlJc w:val="right"/>
+      <w:pPr>
+        <w:ind w:left="4320" w:hanging="180"/>
+      </w:pPr>
+    </w:lvl>
+    <w:lvl w:ilvl="6" w:tplc="0409000F" w:tentative="1">
+      <w:start w:val="1"/>
+      <w:numFmt w:val="decimal"/>
+      <w:lvlText w:val="%7."/>
+      <w:lvlJc w:val="left"/>
+      <w:pPr>
+        <w:ind w:left="5040" w:hanging="360"/>
+      </w:pPr>
+    </w:lvl>
+    <w:lvl w:ilvl="7" w:tplc="04090019" w:tentative="1">
+      <w:start w:val="1"/>
+      <w:numFmt w:val="lowerLetter"/>
+      <w:lvlText w:val="%8."/>
+      <w:lvlJc w:val="left"/>
+      <w:pPr>
+        <w:ind w:left="5760" w:hanging="360"/>
+      </w:pPr>
+    </w:lvl>
+    <w:lvl w:ilvl="8" w:tplc="0409001B" w:tentative="1">
+      <w:start w:val="1"/>
+      <w:numFmt w:val="lowerRoman"/>
+      <w:lvlText w:val="%9."/>
+      <w:lvlJc w:val="right"/>
+      <w:pPr>
+        <w:ind w:left="6480" w:hanging="180"/>
+      </w:pPr>
+    </w:lvl>
+  </w:abstractNum>
   <w:num w:numId="1">
-    <w:abstractNumId w:val="3"/>
+    <w:abstractNumId w:val="4"/>
   </w:num>
   <w:num w:numId="2">
-    <w:abstractNumId w:val="1"/>
+    <w:abstractNumId w:val="2"/>
   </w:num>
   <w:num w:numId="3">
-    <w:abstractNumId w:val="4"/>
+    <w:abstractNumId w:val="5"/>
   </w:num>
   <w:num w:numId="4">
-    <w:abstractNumId w:val="2"/>
+    <w:abstractNumId w:val="3"/>
   </w:num>
   <w:num w:numId="5">
     <w:abstractNumId w:val="0"/>
   </w:num>
+  <w:num w:numId="6">
+    <w:abstractNumId w:val="1"/>
+  </w:num>
+  <w:num w:numId="7">
+    <w:abstractNumId w:val="6"/>
+  </w:num>
 </w:numbering>
 </file>
 
+<file path=word/people.xml><?xml version="1.0" encoding="utf-8"?>
+<w15:people xmlns:wpc="http://schemas.microsoft.com/office/word/2010/wordprocessingCanvas" xmlns:mo="http://schemas.microsoft.com/office/mac/office/2008/main" xmlns:mc="http://schemas.openxmlformats.org/markup-compatibility/2006" xmlns:mv="urn:schemas-microsoft-com:mac:vml" xmlns:o="urn:schemas-microsoft-com:office:office" xmlns:r="http://schemas.openxmlformats.org/officeDocument/2006/relationships" xmlns:m="http://schemas.openxmlformats.org/officeDocument/2006/math" xmlns:v="urn:schemas-microsoft-com:vml" xmlns:wp14="http://schemas.microsoft.com/office/word/2010/wordprocessingDrawing" xmlns:wp="http://schemas.openxmlformats.org/drawingml/2006/wordprocessingDrawing" xmlns:w10="urn:schemas-microsoft-com:office:word" xmlns:w="http://schemas.openxmlformats.org/wordprocessingml/2006/main" xmlns:w14="http://schemas.microsoft.com/office/word/2010/wordml" xmlns:w15="http://schemas.microsoft.com/office/word/2012/wordml" xmlns:wpg="http://schemas.microsoft.com/office/word/2010/wordprocessingGroup" xmlns:wpi="http://schemas.microsoft.com/office/word/2010/wordprocessingInk" xmlns:wne="http://schemas.microsoft.com/office/word/2006/wordml" xmlns:wps="http://schemas.microsoft.com/office/word/2010/wordprocessingShape" mc:Ignorable="w14 w15 wp14">
+  <w15:person w15:author="Sergey Krasnov1">
+    <w15:presenceInfo w15:providerId="None" w15:userId="Sergey Krasnov1"/>
+  </w15:person>
+  <w15:person w15:author="Stanislav Zaluzhskii">
+    <w15:presenceInfo w15:providerId="AD" w15:userId="S-1-5-21-2772791249-4056421456-3424103388-41152"/>
+  </w15:person>
+</w15:people>
+</file>
+
 <file path=word/styles.xml><?xml version="1.0" encoding="utf-8"?>
-<w:styles xmlns:mc="http://schemas.openxmlformats.org/markup-compatibility/2006" xmlns:r="http://schemas.openxmlformats.org/officeDocument/2006/relationships" xmlns:w="http://schemas.openxmlformats.org/wordprocessingml/2006/main" xmlns:w14="http://schemas.microsoft.com/office/word/2010/wordml" mc:Ignorable="w14">
+<w:styles xmlns:mc="http://schemas.openxmlformats.org/markup-compatibility/2006" xmlns:r="http://schemas.openxmlformats.org/officeDocument/2006/relationships" xmlns:w="http://schemas.openxmlformats.org/wordprocessingml/2006/main" xmlns:w14="http://schemas.microsoft.com/office/word/2010/wordml" xmlns:w15="http://schemas.microsoft.com/office/word/2012/wordml" mc:Ignorable="w14 w15">
   <w:docDefaults>
     <w:rPrDefault>
       <w:rPr>
@@ -1633,156 +2095,389 @@
     </w:rPrDefault>
     <w:pPrDefault/>
   </w:docDefaults>
-  <w:latentStyles w:defLockedState="0" w:defUIPriority="99" w:defSemiHidden="1" w:defUnhideWhenUsed="1" w:defQFormat="0" w:count="267">
-    <w:lsdException w:name="Normal" w:semiHidden="0" w:uiPriority="0" w:unhideWhenUsed="0" w:qFormat="1"/>
-    <w:lsdException w:name="heading 1" w:semiHidden="0" w:uiPriority="9" w:unhideWhenUsed="0" w:qFormat="1"/>
-    <w:lsdException w:name="heading 2" w:uiPriority="9" w:qFormat="1"/>
-    <w:lsdException w:name="heading 3" w:uiPriority="9" w:qFormat="1"/>
-    <w:lsdException w:name="heading 4" w:uiPriority="9" w:qFormat="1"/>
-    <w:lsdException w:name="heading 5" w:uiPriority="9" w:qFormat="1"/>
-    <w:lsdException w:name="heading 6" w:uiPriority="9" w:qFormat="1"/>
-    <w:lsdException w:name="heading 7" w:uiPriority="9" w:qFormat="1"/>
-    <w:lsdException w:name="heading 8" w:uiPriority="9" w:qFormat="1"/>
-    <w:lsdException w:name="heading 9" w:uiPriority="9" w:qFormat="1"/>
-    <w:lsdException w:name="toc 1" w:uiPriority="39"/>
-    <w:lsdException w:name="toc 2" w:uiPriority="39"/>
-    <w:lsdException w:name="toc 3" w:uiPriority="39"/>
-    <w:lsdException w:name="toc 4" w:uiPriority="39"/>
-    <w:lsdException w:name="toc 5" w:uiPriority="39"/>
-    <w:lsdException w:name="toc 6" w:uiPriority="39"/>
-    <w:lsdException w:name="toc 7" w:uiPriority="39"/>
-    <w:lsdException w:name="toc 8" w:uiPriority="39"/>
-    <w:lsdException w:name="toc 9" w:uiPriority="39"/>
-    <w:lsdException w:name="caption" w:uiPriority="35" w:qFormat="1"/>
-    <w:lsdException w:name="Title" w:semiHidden="0" w:uiPriority="10" w:unhideWhenUsed="0" w:qFormat="1"/>
-    <w:lsdException w:name="Default Paragraph Font" w:uiPriority="1"/>
-    <w:lsdException w:name="Subtitle" w:semiHidden="0" w:uiPriority="11" w:unhideWhenUsed="0" w:qFormat="1"/>
-    <w:lsdException w:name="Strong" w:semiHidden="0" w:uiPriority="22" w:unhideWhenUsed="0" w:qFormat="1"/>
-    <w:lsdException w:name="Emphasis" w:semiHidden="0" w:uiPriority="20" w:unhideWhenUsed="0" w:qFormat="1"/>
-    <w:lsdException w:name="Table Grid" w:semiHidden="0" w:uiPriority="39" w:unhideWhenUsed="0"/>
-    <w:lsdException w:name="Placeholder Text" w:unhideWhenUsed="0"/>
-    <w:lsdException w:name="No Spacing" w:semiHidden="0" w:uiPriority="1" w:unhideWhenUsed="0" w:qFormat="1"/>
-    <w:lsdException w:name="Light Shading" w:semiHidden="0" w:uiPriority="60" w:unhideWhenUsed="0"/>
-    <w:lsdException w:name="Light List" w:semiHidden="0" w:uiPriority="61" w:unhideWhenUsed="0"/>
-    <w:lsdException w:name="Light Grid" w:semiHidden="0" w:uiPriority="62" w:unhideWhenUsed="0"/>
-    <w:lsdException w:name="Medium Shading 1" w:semiHidden="0" w:uiPriority="63" w:unhideWhenUsed="0"/>
-    <w:lsdException w:name="Medium Shading 2" w:semiHidden="0" w:uiPriority="64" w:unhideWhenUsed="0"/>
-    <w:lsdException w:name="Medium List 1" w:semiHidden="0" w:uiPriority="65" w:unhideWhenUsed="0"/>
-    <w:lsdException w:name="Medium List 2" w:semiHidden="0" w:uiPriority="66" w:unhideWhenUsed="0"/>
-    <w:lsdException w:name="Medium Grid 1" w:semiHidden="0" w:uiPriority="67" w:unhideWhenUsed="0"/>
-    <w:lsdException w:name="Medium Grid 2" w:semiHidden="0" w:uiPriority="68" w:unhideWhenUsed="0"/>
-    <w:lsdException w:name="Medium Grid 3" w:semiHidden="0" w:uiPriority="69" w:unhideWhenUsed="0"/>
-    <w:lsdException w:name="Dark List" w:semiHidden="0" w:uiPriority="70" w:unhideWhenUsed="0"/>
-    <w:lsdException w:name="Colorful Shading" w:semiHidden="0" w:uiPriority="71" w:unhideWhenUsed="0"/>
-    <w:lsdException w:name="Colorful List" w:semiHidden="0" w:uiPriority="72" w:unhideWhenUsed="0"/>
-    <w:lsdException w:name="Colorful Grid" w:semiHidden="0" w:uiPriority="73" w:unhideWhenUsed="0"/>
-    <w:lsdException w:name="Light Shading Accent 1" w:semiHidden="0" w:uiPriority="60" w:unhideWhenUsed="0"/>
-    <w:lsdException w:name="Light List Accent 1" w:semiHidden="0" w:uiPriority="61" w:unhideWhenUsed="0"/>
-    <w:lsdException w:name="Light Grid Accent 1" w:semiHidden="0" w:uiPriority="62" w:unhideWhenUsed="0"/>
-    <w:lsdException w:name="Medium Shading 1 Accent 1" w:semiHidden="0" w:uiPriority="63" w:unhideWhenUsed="0"/>
-    <w:lsdException w:name="Medium Shading 2 Accent 1" w:semiHidden="0" w:uiPriority="64" w:unhideWhenUsed="0"/>
-    <w:lsdException w:name="Medium List 1 Accent 1" w:semiHidden="0" w:uiPriority="65" w:unhideWhenUsed="0"/>
-    <w:lsdException w:name="Revision" w:unhideWhenUsed="0"/>
-    <w:lsdException w:name="List Paragraph" w:semiHidden="0" w:uiPriority="34" w:unhideWhenUsed="0" w:qFormat="1"/>
-    <w:lsdException w:name="Quote" w:semiHidden="0" w:uiPriority="29" w:unhideWhenUsed="0" w:qFormat="1"/>
-    <w:lsdException w:name="Intense Quote" w:semiHidden="0" w:uiPriority="30" w:unhideWhenUsed="0" w:qFormat="1"/>
-    <w:lsdException w:name="Medium List 2 Accent 1" w:semiHidden="0" w:uiPriority="66" w:unhideWhenUsed="0"/>
-    <w:lsdException w:name="Medium Grid 1 Accent 1" w:semiHidden="0" w:uiPriority="67" w:unhideWhenUsed="0"/>
-    <w:lsdException w:name="Medium Grid 2 Accent 1" w:semiHidden="0" w:uiPriority="68" w:unhideWhenUsed="0"/>
-    <w:lsdException w:name="Medium Grid 3 Accent 1" w:semiHidden="0" w:uiPriority="69" w:unhideWhenUsed="0"/>
-    <w:lsdException w:name="Dark List Accent 1" w:semiHidden="0" w:uiPriority="70" w:unhideWhenUsed="0"/>
-    <w:lsdException w:name="Colorful Shading Accent 1" w:semiHidden="0" w:uiPriority="71" w:unhideWhenUsed="0"/>
-    <w:lsdException w:name="Colorful List Accent 1" w:semiHidden="0" w:uiPriority="72" w:unhideWhenUsed="0"/>
-    <w:lsdException w:name="Colorful Grid Accent 1" w:semiHidden="0" w:uiPriority="73" w:unhideWhenUsed="0"/>
-    <w:lsdException w:name="Light Shading Accent 2" w:semiHidden="0" w:uiPriority="60" w:unhideWhenUsed="0"/>
-    <w:lsdException w:name="Light List Accent 2" w:semiHidden="0" w:uiPriority="61" w:unhideWhenUsed="0"/>
-    <w:lsdException w:name="Light Grid Accent 2" w:semiHidden="0" w:uiPriority="62" w:unhideWhenUsed="0"/>
-    <w:lsdException w:name="Medium Shading 1 Accent 2" w:semiHidden="0" w:uiPriority="63" w:unhideWhenUsed="0"/>
-    <w:lsdException w:name="Medium Shading 2 Accent 2" w:semiHidden="0" w:uiPriority="64" w:unhideWhenUsed="0"/>
-    <w:lsdException w:name="Medium List 1 Accent 2" w:semiHidden="0" w:uiPriority="65" w:unhideWhenUsed="0"/>
-    <w:lsdException w:name="Medium List 2 Accent 2" w:semiHidden="0" w:uiPriority="66" w:unhideWhenUsed="0"/>
-    <w:lsdException w:name="Medium Grid 1 Accent 2" w:semiHidden="0" w:uiPriority="67" w:unhideWhenUsed="0"/>
-    <w:lsdException w:name="Medium Grid 2 Accent 2" w:semiHidden="0" w:uiPriority="68" w:unhideWhenUsed="0"/>
-    <w:lsdException w:name="Medium Grid 3 Accent 2" w:semiHidden="0" w:uiPriority="69" w:unhideWhenUsed="0"/>
-    <w:lsdException w:name="Dark List Accent 2" w:semiHidden="0" w:uiPriority="70" w:unhideWhenUsed="0"/>
-    <w:lsdException w:name="Colorful Shading Accent 2" w:semiHidden="0" w:uiPriority="71" w:unhideWhenUsed="0"/>
-    <w:lsdException w:name="Colorful List Accent 2" w:semiHidden="0" w:uiPriority="72" w:unhideWhenUsed="0"/>
-    <w:lsdException w:name="Colorful Grid Accent 2" w:semiHidden="0" w:uiPriority="73" w:unhideWhenUsed="0"/>
-    <w:lsdException w:name="Light Shading Accent 3" w:semiHidden="0" w:uiPriority="60" w:unhideWhenUsed="0"/>
-    <w:lsdException w:name="Light List Accent 3" w:semiHidden="0" w:uiPriority="61" w:unhideWhenUsed="0"/>
-    <w:lsdException w:name="Light Grid Accent 3" w:semiHidden="0" w:uiPriority="62" w:unhideWhenUsed="0"/>
-    <w:lsdException w:name="Medium Shading 1 Accent 3" w:semiHidden="0" w:uiPriority="63" w:unhideWhenUsed="0"/>
-    <w:lsdException w:name="Medium Shading 2 Accent 3" w:semiHidden="0" w:uiPriority="64" w:unhideWhenUsed="0"/>
-    <w:lsdException w:name="Medium List 1 Accent 3" w:semiHidden="0" w:uiPriority="65" w:unhideWhenUsed="0"/>
-    <w:lsdException w:name="Medium List 2 Accent 3" w:semiHidden="0" w:uiPriority="66" w:unhideWhenUsed="0"/>
-    <w:lsdException w:name="Medium Grid 1 Accent 3" w:semiHidden="0" w:uiPriority="67" w:unhideWhenUsed="0"/>
-    <w:lsdException w:name="Medium Grid 2 Accent 3" w:semiHidden="0" w:uiPriority="68" w:unhideWhenUsed="0"/>
-    <w:lsdException w:name="Medium Grid 3 Accent 3" w:semiHidden="0" w:uiPriority="69" w:unhideWhenUsed="0"/>
-    <w:lsdException w:name="Dark List Accent 3" w:semiHidden="0" w:uiPriority="70" w:unhideWhenUsed="0"/>
-    <w:lsdException w:name="Colorful Shading Accent 3" w:semiHidden="0" w:uiPriority="71" w:unhideWhenUsed="0"/>
-    <w:lsdException w:name="Colorful List Accent 3" w:semiHidden="0" w:uiPriority="72" w:unhideWhenUsed="0"/>
-    <w:lsdException w:name="Colorful Grid Accent 3" w:semiHidden="0" w:uiPriority="73" w:unhideWhenUsed="0"/>
-    <w:lsdException w:name="Light Shading Accent 4" w:semiHidden="0" w:uiPriority="60" w:unhideWhenUsed="0"/>
-    <w:lsdException w:name="Light List Accent 4" w:semiHidden="0" w:uiPriority="61" w:unhideWhenUsed="0"/>
-    <w:lsdException w:name="Light Grid Accent 4" w:semiHidden="0" w:uiPriority="62" w:unhideWhenUsed="0"/>
-    <w:lsdException w:name="Medium Shading 1 Accent 4" w:semiHidden="0" w:uiPriority="63" w:unhideWhenUsed="0"/>
-    <w:lsdException w:name="Medium Shading 2 Accent 4" w:semiHidden="0" w:uiPriority="64" w:unhideWhenUsed="0"/>
-    <w:lsdException w:name="Medium List 1 Accent 4" w:semiHidden="0" w:uiPriority="65" w:unhideWhenUsed="0"/>
-    <w:lsdException w:name="Medium List 2 Accent 4" w:semiHidden="0" w:uiPriority="66" w:unhideWhenUsed="0"/>
-    <w:lsdException w:name="Medium Grid 1 Accent 4" w:semiHidden="0" w:uiPriority="67" w:unhideWhenUsed="0"/>
-    <w:lsdException w:name="Medium Grid 2 Accent 4" w:semiHidden="0" w:uiPriority="68" w:unhideWhenUsed="0"/>
-    <w:lsdException w:name="Medium Grid 3 Accent 4" w:semiHidden="0" w:uiPriority="69" w:unhideWhenUsed="0"/>
-    <w:lsdException w:name="Dark List Accent 4" w:semiHidden="0" w:uiPriority="70" w:unhideWhenUsed="0"/>
-    <w:lsdException w:name="Colorful Shading Accent 4" w:semiHidden="0" w:uiPriority="71" w:unhideWhenUsed="0"/>
-    <w:lsdException w:name="Colorful List Accent 4" w:semiHidden="0" w:uiPriority="72" w:unhideWhenUsed="0"/>
-    <w:lsdException w:name="Colorful Grid Accent 4" w:semiHidden="0" w:uiPriority="73" w:unhideWhenUsed="0"/>
-    <w:lsdException w:name="Light Shading Accent 5" w:semiHidden="0" w:uiPriority="60" w:unhideWhenUsed="0"/>
-    <w:lsdException w:name="Light List Accent 5" w:semiHidden="0" w:uiPriority="61" w:unhideWhenUsed="0"/>
-    <w:lsdException w:name="Light Grid Accent 5" w:semiHidden="0" w:uiPriority="62" w:unhideWhenUsed="0"/>
-    <w:lsdException w:name="Medium Shading 1 Accent 5" w:semiHidden="0" w:uiPriority="63" w:unhideWhenUsed="0"/>
-    <w:lsdException w:name="Medium Shading 2 Accent 5" w:semiHidden="0" w:uiPriority="64" w:unhideWhenUsed="0"/>
-    <w:lsdException w:name="Medium List 1 Accent 5" w:semiHidden="0" w:uiPriority="65" w:unhideWhenUsed="0"/>
-    <w:lsdException w:name="Medium List 2 Accent 5" w:semiHidden="0" w:uiPriority="66" w:unhideWhenUsed="0"/>
-    <w:lsdException w:name="Medium Grid 1 Accent 5" w:semiHidden="0" w:uiPriority="67" w:unhideWhenUsed="0"/>
-    <w:lsdException w:name="Medium Grid 2 Accent 5" w:semiHidden="0" w:uiPriority="68" w:unhideWhenUsed="0"/>
-    <w:lsdException w:name="Medium Grid 3 Accent 5" w:semiHidden="0" w:uiPriority="69" w:unhideWhenUsed="0"/>
-    <w:lsdException w:name="Dark List Accent 5" w:semiHidden="0" w:uiPriority="70" w:unhideWhenUsed="0"/>
-    <w:lsdException w:name="Colorful Shading Accent 5" w:semiHidden="0" w:uiPriority="71" w:unhideWhenUsed="0"/>
-    <w:lsdException w:name="Colorful List Accent 5" w:semiHidden="0" w:uiPriority="72" w:unhideWhenUsed="0"/>
-    <w:lsdException w:name="Colorful Grid Accent 5" w:semiHidden="0" w:uiPriority="73" w:unhideWhenUsed="0"/>
-    <w:lsdException w:name="Light Shading Accent 6" w:semiHidden="0" w:uiPriority="60" w:unhideWhenUsed="0"/>
-    <w:lsdException w:name="Light List Accent 6" w:semiHidden="0" w:uiPriority="61" w:unhideWhenUsed="0"/>
-    <w:lsdException w:name="Light Grid Accent 6" w:semiHidden="0" w:uiPriority="62" w:unhideWhenUsed="0"/>
-    <w:lsdException w:name="Medium Shading 1 Accent 6" w:semiHidden="0" w:uiPriority="63" w:unhideWhenUsed="0"/>
-    <w:lsdException w:name="Medium Shading 2 Accent 6" w:semiHidden="0" w:uiPriority="64" w:unhideWhenUsed="0"/>
-    <w:lsdException w:name="Medium List 1 Accent 6" w:semiHidden="0" w:uiPriority="65" w:unhideWhenUsed="0"/>
-    <w:lsdException w:name="Medium List 2 Accent 6" w:semiHidden="0" w:uiPriority="66" w:unhideWhenUsed="0"/>
-    <w:lsdException w:name="Medium Grid 1 Accent 6" w:semiHidden="0" w:uiPriority="67" w:unhideWhenUsed="0"/>
-    <w:lsdException w:name="Medium Grid 2 Accent 6" w:semiHidden="0" w:uiPriority="68" w:unhideWhenUsed="0"/>
-    <w:lsdException w:name="Medium Grid 3 Accent 6" w:semiHidden="0" w:uiPriority="69" w:unhideWhenUsed="0"/>
-    <w:lsdException w:name="Dark List Accent 6" w:semiHidden="0" w:uiPriority="70" w:unhideWhenUsed="0"/>
-    <w:lsdException w:name="Colorful Shading Accent 6" w:semiHidden="0" w:uiPriority="71" w:unhideWhenUsed="0"/>
-    <w:lsdException w:name="Colorful List Accent 6" w:semiHidden="0" w:uiPriority="72" w:unhideWhenUsed="0"/>
-    <w:lsdException w:name="Colorful Grid Accent 6" w:semiHidden="0" w:uiPriority="73" w:unhideWhenUsed="0"/>
-    <w:lsdException w:name="Subtle Emphasis" w:semiHidden="0" w:uiPriority="19" w:unhideWhenUsed="0" w:qFormat="1"/>
-    <w:lsdException w:name="Intense Emphasis" w:semiHidden="0" w:uiPriority="21" w:unhideWhenUsed="0" w:qFormat="1"/>
-    <w:lsdException w:name="Subtle Reference" w:semiHidden="0" w:uiPriority="31" w:unhideWhenUsed="0" w:qFormat="1"/>
-    <w:lsdException w:name="Intense Reference" w:semiHidden="0" w:uiPriority="32" w:unhideWhenUsed="0" w:qFormat="1"/>
-    <w:lsdException w:name="Book Title" w:semiHidden="0" w:uiPriority="33" w:unhideWhenUsed="0" w:qFormat="1"/>
-    <w:lsdException w:name="Bibliography" w:uiPriority="37"/>
-    <w:lsdException w:name="TOC Heading" w:uiPriority="39" w:qFormat="1"/>
+  <w:latentStyles w:defLockedState="0" w:defUIPriority="99" w:defSemiHidden="0" w:defUnhideWhenUsed="0" w:defQFormat="0" w:count="382">
+    <w:lsdException w:name="Normal" w:uiPriority="0" w:qFormat="1"/>
+    <w:lsdException w:name="heading 1" w:uiPriority="9" w:qFormat="1"/>
+    <w:lsdException w:name="heading 2" w:semiHidden="1" w:uiPriority="9" w:unhideWhenUsed="1" w:qFormat="1"/>
+    <w:lsdException w:name="heading 3" w:semiHidden="1" w:uiPriority="9" w:unhideWhenUsed="1" w:qFormat="1"/>
+    <w:lsdException w:name="heading 4" w:semiHidden="1" w:uiPriority="9" w:unhideWhenUsed="1" w:qFormat="1"/>
+    <w:lsdException w:name="heading 5" w:semiHidden="1" w:uiPriority="9" w:unhideWhenUsed="1" w:qFormat="1"/>
+    <w:lsdException w:name="heading 6" w:semiHidden="1" w:uiPriority="9" w:unhideWhenUsed="1" w:qFormat="1"/>
+    <w:lsdException w:name="heading 7" w:semiHidden="1" w:uiPriority="9" w:unhideWhenUsed="1" w:qFormat="1"/>
+    <w:lsdException w:name="heading 8" w:semiHidden="1" w:uiPriority="9" w:unhideWhenUsed="1" w:qFormat="1"/>
+    <w:lsdException w:name="heading 9" w:semiHidden="1" w:uiPriority="9" w:unhideWhenUsed="1" w:qFormat="1"/>
+    <w:lsdException w:name="index 1" w:semiHidden="1" w:unhideWhenUsed="1"/>
+    <w:lsdException w:name="index 2" w:semiHidden="1" w:unhideWhenUsed="1"/>
+    <w:lsdException w:name="index 3" w:semiHidden="1" w:unhideWhenUsed="1"/>
+    <w:lsdException w:name="index 4" w:semiHidden="1" w:unhideWhenUsed="1"/>
+    <w:lsdException w:name="index 5" w:semiHidden="1" w:unhideWhenUsed="1"/>
+    <w:lsdException w:name="index 6" w:semiHidden="1" w:unhideWhenUsed="1"/>
+    <w:lsdException w:name="index 7" w:semiHidden="1" w:unhideWhenUsed="1"/>
+    <w:lsdException w:name="index 8" w:semiHidden="1" w:unhideWhenUsed="1"/>
+    <w:lsdException w:name="index 9" w:semiHidden="1" w:unhideWhenUsed="1"/>
+    <w:lsdException w:name="toc 1" w:semiHidden="1" w:uiPriority="39" w:unhideWhenUsed="1"/>
+    <w:lsdException w:name="toc 2" w:semiHidden="1" w:uiPriority="39" w:unhideWhenUsed="1"/>
+    <w:lsdException w:name="toc 3" w:semiHidden="1" w:uiPriority="39" w:unhideWhenUsed="1"/>
+    <w:lsdException w:name="toc 4" w:semiHidden="1" w:uiPriority="39" w:unhideWhenUsed="1"/>
+    <w:lsdException w:name="toc 5" w:semiHidden="1" w:uiPriority="39" w:unhideWhenUsed="1"/>
+    <w:lsdException w:name="toc 6" w:semiHidden="1" w:uiPriority="39" w:unhideWhenUsed="1"/>
+    <w:lsdException w:name="toc 7" w:semiHidden="1" w:uiPriority="39" w:unhideWhenUsed="1"/>
+    <w:lsdException w:name="toc 8" w:semiHidden="1" w:uiPriority="39" w:unhideWhenUsed="1"/>
+    <w:lsdException w:name="toc 9" w:semiHidden="1" w:uiPriority="39" w:unhideWhenUsed="1"/>
+    <w:lsdException w:name="Normal Indent" w:semiHidden="1" w:unhideWhenUsed="1"/>
+    <w:lsdException w:name="footnote text" w:semiHidden="1" w:unhideWhenUsed="1"/>
+    <w:lsdException w:name="annotation text" w:semiHidden="1" w:unhideWhenUsed="1"/>
+    <w:lsdException w:name="header" w:semiHidden="1" w:unhideWhenUsed="1"/>
+    <w:lsdException w:name="footer" w:semiHidden="1" w:unhideWhenUsed="1"/>
+    <w:lsdException w:name="index heading" w:semiHidden="1" w:unhideWhenUsed="1"/>
+    <w:lsdException w:name="caption" w:semiHidden="1" w:uiPriority="35" w:unhideWhenUsed="1" w:qFormat="1"/>
+    <w:lsdException w:name="table of figures" w:semiHidden="1" w:unhideWhenUsed="1"/>
+    <w:lsdException w:name="envelope address" w:semiHidden="1" w:unhideWhenUsed="1"/>
+    <w:lsdException w:name="envelope return" w:semiHidden="1" w:unhideWhenUsed="1"/>
+    <w:lsdException w:name="footnote reference" w:semiHidden="1" w:unhideWhenUsed="1"/>
+    <w:lsdException w:name="annotation reference" w:semiHidden="1" w:unhideWhenUsed="1"/>
+    <w:lsdException w:name="line number" w:semiHidden="1" w:unhideWhenUsed="1"/>
+    <w:lsdException w:name="page number" w:semiHidden="1" w:unhideWhenUsed="1"/>
+    <w:lsdException w:name="endnote reference" w:semiHidden="1" w:unhideWhenUsed="1"/>
+    <w:lsdException w:name="endnote text" w:semiHidden="1" w:unhideWhenUsed="1"/>
+    <w:lsdException w:name="table of authorities" w:semiHidden="1" w:unhideWhenUsed="1"/>
+    <w:lsdException w:name="macro" w:semiHidden="1" w:unhideWhenUsed="1"/>
+    <w:lsdException w:name="toa heading" w:semiHidden="1" w:unhideWhenUsed="1"/>
+    <w:lsdException w:name="List" w:semiHidden="1" w:unhideWhenUsed="1"/>
+    <w:lsdException w:name="List Bullet" w:semiHidden="1" w:unhideWhenUsed="1"/>
+    <w:lsdException w:name="List Number" w:semiHidden="1" w:unhideWhenUsed="1"/>
+    <w:lsdException w:name="List 2" w:semiHidden="1" w:unhideWhenUsed="1"/>
+    <w:lsdException w:name="List 3" w:semiHidden="1" w:unhideWhenUsed="1"/>
+    <w:lsdException w:name="List 4" w:semiHidden="1" w:unhideWhenUsed="1"/>
+    <w:lsdException w:name="List 5" w:semiHidden="1" w:unhideWhenUsed="1"/>
+    <w:lsdException w:name="List Bullet 2" w:semiHidden="1" w:unhideWhenUsed="1"/>
+    <w:lsdException w:name="List Bullet 3" w:semiHidden="1" w:unhideWhenUsed="1"/>
+    <w:lsdException w:name="List Bullet 4" w:semiHidden="1" w:unhideWhenUsed="1"/>
+    <w:lsdException w:name="List Bullet 5" w:semiHidden="1" w:unhideWhenUsed="1"/>
+    <w:lsdException w:name="List Number 2" w:semiHidden="1" w:unhideWhenUsed="1"/>
+    <w:lsdException w:name="List Number 3" w:semiHidden="1" w:unhideWhenUsed="1"/>
+    <w:lsdException w:name="List Number 4" w:semiHidden="1" w:unhideWhenUsed="1"/>
+    <w:lsdException w:name="List Number 5" w:semiHidden="1" w:unhideWhenUsed="1"/>
+    <w:lsdException w:name="Title" w:uiPriority="10" w:qFormat="1"/>
+    <w:lsdException w:name="Closing" w:semiHidden="1" w:unhideWhenUsed="1"/>
+    <w:lsdException w:name="Signature" w:semiHidden="1" w:unhideWhenUsed="1"/>
+    <w:lsdException w:name="Default Paragraph Font" w:semiHidden="1" w:uiPriority="1" w:unhideWhenUsed="1"/>
+    <w:lsdException w:name="Body Text" w:semiHidden="1" w:unhideWhenUsed="1"/>
+    <w:lsdException w:name="Body Text Indent" w:semiHidden="1" w:unhideWhenUsed="1"/>
+    <w:lsdException w:name="List Continue" w:semiHidden="1" w:unhideWhenUsed="1"/>
+    <w:lsdException w:name="List Continue 2" w:semiHidden="1" w:unhideWhenUsed="1"/>
+    <w:lsdException w:name="List Continue 3" w:semiHidden="1" w:unhideWhenUsed="1"/>
+    <w:lsdException w:name="List Continue 4" w:semiHidden="1" w:unhideWhenUsed="1"/>
+    <w:lsdException w:name="List Continue 5" w:semiHidden="1" w:unhideWhenUsed="1"/>
+    <w:lsdException w:name="Message Header" w:semiHidden="1" w:unhideWhenUsed="1"/>
+    <w:lsdException w:name="Subtitle" w:uiPriority="11" w:qFormat="1"/>
+    <w:lsdException w:name="Salutation" w:semiHidden="1" w:unhideWhenUsed="1"/>
+    <w:lsdException w:name="Date" w:semiHidden="1" w:unhideWhenUsed="1"/>
+    <w:lsdException w:name="Body Text First Indent" w:semiHidden="1" w:unhideWhenUsed="1"/>
+    <w:lsdException w:name="Body Text First Indent 2" w:semiHidden="1" w:unhideWhenUsed="1"/>
+    <w:lsdException w:name="Note Heading" w:semiHidden="1" w:unhideWhenUsed="1"/>
+    <w:lsdException w:name="Body Text 2" w:semiHidden="1" w:unhideWhenUsed="1"/>
+    <w:lsdException w:name="Body Text 3" w:semiHidden="1" w:unhideWhenUsed="1"/>
+    <w:lsdException w:name="Body Text Indent 2" w:semiHidden="1" w:unhideWhenUsed="1"/>
+    <w:lsdException w:name="Body Text Indent 3" w:semiHidden="1" w:unhideWhenUsed="1"/>
+    <w:lsdException w:name="Block Text" w:semiHidden="1" w:unhideWhenUsed="1"/>
+    <w:lsdException w:name="Hyperlink" w:semiHidden="1" w:unhideWhenUsed="1"/>
+    <w:lsdException w:name="FollowedHyperlink" w:semiHidden="1" w:unhideWhenUsed="1"/>
+    <w:lsdException w:name="Strong" w:uiPriority="22" w:qFormat="1"/>
+    <w:lsdException w:name="Emphasis" w:uiPriority="20" w:qFormat="1"/>
+    <w:lsdException w:name="Document Map" w:semiHidden="1" w:unhideWhenUsed="1"/>
+    <w:lsdException w:name="Plain Text" w:semiHidden="1" w:unhideWhenUsed="1"/>
+    <w:lsdException w:name="E-mail Signature" w:semiHidden="1" w:unhideWhenUsed="1"/>
+    <w:lsdException w:name="HTML Top of Form" w:semiHidden="1" w:unhideWhenUsed="1"/>
+    <w:lsdException w:name="HTML Bottom of Form" w:semiHidden="1" w:unhideWhenUsed="1"/>
+    <w:lsdException w:name="Normal (Web)" w:semiHidden="1" w:unhideWhenUsed="1"/>
+    <w:lsdException w:name="HTML Acronym" w:semiHidden="1" w:unhideWhenUsed="1"/>
+    <w:lsdException w:name="HTML Address" w:semiHidden="1" w:unhideWhenUsed="1"/>
+    <w:lsdException w:name="HTML Cite" w:semiHidden="1" w:unhideWhenUsed="1"/>
+    <w:lsdException w:name="HTML Code" w:semiHidden="1" w:unhideWhenUsed="1"/>
+    <w:lsdException w:name="HTML Definition" w:semiHidden="1" w:unhideWhenUsed="1"/>
+    <w:lsdException w:name="HTML Keyboard" w:semiHidden="1" w:unhideWhenUsed="1"/>
+    <w:lsdException w:name="HTML Preformatted" w:semiHidden="1" w:unhideWhenUsed="1"/>
+    <w:lsdException w:name="HTML Sample" w:semiHidden="1" w:unhideWhenUsed="1"/>
+    <w:lsdException w:name="HTML Typewriter" w:semiHidden="1" w:unhideWhenUsed="1"/>
+    <w:lsdException w:name="HTML Variable" w:semiHidden="1" w:unhideWhenUsed="1"/>
+    <w:lsdException w:name="annotation subject" w:semiHidden="1" w:unhideWhenUsed="1"/>
+    <w:lsdException w:name="No List" w:semiHidden="1" w:unhideWhenUsed="1"/>
+    <w:lsdException w:name="Outline List 1" w:semiHidden="1" w:unhideWhenUsed="1"/>
+    <w:lsdException w:name="Outline List 2" w:semiHidden="1" w:unhideWhenUsed="1"/>
+    <w:lsdException w:name="Outline List 3" w:semiHidden="1" w:unhideWhenUsed="1"/>
+    <w:lsdException w:name="Table Simple 1" w:semiHidden="1" w:unhideWhenUsed="1"/>
+    <w:lsdException w:name="Table Simple 2" w:semiHidden="1" w:unhideWhenUsed="1"/>
+    <w:lsdException w:name="Table Simple 3" w:semiHidden="1" w:unhideWhenUsed="1"/>
+    <w:lsdException w:name="Table Classic 1" w:semiHidden="1" w:unhideWhenUsed="1"/>
+    <w:lsdException w:name="Table Classic 2" w:semiHidden="1" w:unhideWhenUsed="1"/>
+    <w:lsdException w:name="Table Classic 3" w:semiHidden="1" w:unhideWhenUsed="1"/>
+    <w:lsdException w:name="Table Classic 4" w:semiHidden="1" w:unhideWhenUsed="1"/>
+    <w:lsdException w:name="Table Colorful 1" w:semiHidden="1" w:unhideWhenUsed="1"/>
+    <w:lsdException w:name="Table Colorful 2" w:semiHidden="1" w:unhideWhenUsed="1"/>
+    <w:lsdException w:name="Table Colorful 3" w:semiHidden="1" w:unhideWhenUsed="1"/>
+    <w:lsdException w:name="Table Columns 1" w:semiHidden="1" w:unhideWhenUsed="1"/>
+    <w:lsdException w:name="Table Columns 2" w:semiHidden="1" w:unhideWhenUsed="1"/>
+    <w:lsdException w:name="Table Columns 3" w:semiHidden="1" w:unhideWhenUsed="1"/>
+    <w:lsdException w:name="Table Columns 4" w:semiHidden="1" w:unhideWhenUsed="1"/>
+    <w:lsdException w:name="Table Columns 5" w:semiHidden="1" w:unhideWhenUsed="1"/>
+    <w:lsdException w:name="Table Grid 1" w:semiHidden="1" w:unhideWhenUsed="1"/>
+    <w:lsdException w:name="Table Grid 2" w:semiHidden="1" w:unhideWhenUsed="1"/>
+    <w:lsdException w:name="Table Grid 3" w:semiHidden="1" w:unhideWhenUsed="1"/>
+    <w:lsdException w:name="Table Grid 4" w:semiHidden="1" w:unhideWhenUsed="1"/>
+    <w:lsdException w:name="Table Grid 5" w:semiHidden="1" w:unhideWhenUsed="1"/>
+    <w:lsdException w:name="Table Grid 6" w:semiHidden="1" w:unhideWhenUsed="1"/>
+    <w:lsdException w:name="Table Grid 7" w:semiHidden="1" w:unhideWhenUsed="1"/>
+    <w:lsdException w:name="Table Grid 8" w:semiHidden="1" w:unhideWhenUsed="1"/>
+    <w:lsdException w:name="Table List 1" w:semiHidden="1" w:unhideWhenUsed="1"/>
+    <w:lsdException w:name="Table List 2" w:semiHidden="1" w:unhideWhenUsed="1"/>
+    <w:lsdException w:name="Table List 3" w:semiHidden="1" w:unhideWhenUsed="1"/>
+    <w:lsdException w:name="Table List 4" w:semiHidden="1" w:unhideWhenUsed="1"/>
+    <w:lsdException w:name="Table List 5" w:semiHidden="1" w:unhideWhenUsed="1"/>
+    <w:lsdException w:name="Table List 6" w:semiHidden="1" w:unhideWhenUsed="1"/>
+    <w:lsdException w:name="Table List 7" w:semiHidden="1" w:unhideWhenUsed="1"/>
+    <w:lsdException w:name="Table List 8" w:semiHidden="1" w:unhideWhenUsed="1"/>
+    <w:lsdException w:name="Table 3D effects 1" w:semiHidden="1" w:unhideWhenUsed="1"/>
+    <w:lsdException w:name="Table 3D effects 2" w:semiHidden="1" w:unhideWhenUsed="1"/>
+    <w:lsdException w:name="Table 3D effects 3" w:semiHidden="1" w:unhideWhenUsed="1"/>
+    <w:lsdException w:name="Table Contemporary" w:semiHidden="1" w:unhideWhenUsed="1"/>
+    <w:lsdException w:name="Table Elegant" w:semiHidden="1" w:unhideWhenUsed="1"/>
+    <w:lsdException w:name="Table Professional" w:semiHidden="1" w:unhideWhenUsed="1"/>
+    <w:lsdException w:name="Table Subtle 1" w:semiHidden="1" w:unhideWhenUsed="1"/>
+    <w:lsdException w:name="Table Subtle 2" w:semiHidden="1" w:unhideWhenUsed="1"/>
+    <w:lsdException w:name="Table Web 1" w:semiHidden="1" w:unhideWhenUsed="1"/>
+    <w:lsdException w:name="Table Web 3" w:semiHidden="1" w:unhideWhenUsed="1"/>
+    <w:lsdException w:name="Balloon Text" w:semiHidden="1" w:unhideWhenUsed="1"/>
+    <w:lsdException w:name="Table Grid" w:uiPriority="39"/>
+    <w:lsdException w:name="Placeholder Text" w:semiHidden="1"/>
+    <w:lsdException w:name="No Spacing" w:uiPriority="1" w:qFormat="1"/>
+    <w:lsdException w:name="Light Shading" w:uiPriority="60"/>
+    <w:lsdException w:name="Light List" w:uiPriority="61"/>
+    <w:lsdException w:name="Light Grid" w:uiPriority="62"/>
+    <w:lsdException w:name="Medium Shading 1" w:uiPriority="63"/>
+    <w:lsdException w:name="Medium Shading 2" w:uiPriority="64"/>
+    <w:lsdException w:name="Medium List 1" w:uiPriority="65"/>
+    <w:lsdException w:name="Medium List 2" w:uiPriority="66"/>
+    <w:lsdException w:name="Medium Grid 1" w:uiPriority="67"/>
+    <w:lsdException w:name="Medium Grid 2" w:uiPriority="68"/>
+    <w:lsdException w:name="Medium Grid 3" w:uiPriority="69"/>
+    <w:lsdException w:name="Dark List" w:uiPriority="70"/>
+    <w:lsdException w:name="Colorful Shading" w:uiPriority="71"/>
+    <w:lsdException w:name="Colorful List" w:uiPriority="72"/>
+    <w:lsdException w:name="Colorful Grid" w:uiPriority="73"/>
+    <w:lsdException w:name="Light Shading Accent 1" w:uiPriority="60"/>
+    <w:lsdException w:name="Light List Accent 1" w:uiPriority="61"/>
+    <w:lsdException w:name="Light Grid Accent 1" w:uiPriority="62"/>
+    <w:lsdException w:name="Medium Shading 1 Accent 1" w:uiPriority="63"/>
+    <w:lsdException w:name="Medium Shading 2 Accent 1" w:uiPriority="64"/>
+    <w:lsdException w:name="Medium List 1 Accent 1" w:uiPriority="65"/>
+    <w:lsdException w:name="Revision" w:semiHidden="1"/>
+    <w:lsdException w:name="List Paragraph" w:uiPriority="34" w:qFormat="1"/>
+    <w:lsdException w:name="Quote" w:uiPriority="29" w:qFormat="1"/>
+    <w:lsdException w:name="Intense Quote" w:uiPriority="30" w:qFormat="1"/>
+    <w:lsdException w:name="Medium List 2 Accent 1" w:uiPriority="66"/>
+    <w:lsdException w:name="Medium Grid 1 Accent 1" w:uiPriority="67"/>
+    <w:lsdException w:name="Medium Grid 2 Accent 1" w:uiPriority="68"/>
+    <w:lsdException w:name="Medium Grid 3 Accent 1" w:uiPriority="69"/>
+    <w:lsdException w:name="Dark List Accent 1" w:uiPriority="70"/>
+    <w:lsdException w:name="Colorful Shading Accent 1" w:uiPriority="71"/>
+    <w:lsdException w:name="Colorful List Accent 1" w:uiPriority="72"/>
+    <w:lsdException w:name="Colorful Grid Accent 1" w:uiPriority="73"/>
+    <w:lsdException w:name="Light Shading Accent 2" w:uiPriority="60"/>
+    <w:lsdException w:name="Light List Accent 2" w:uiPriority="61"/>
+    <w:lsdException w:name="Light Grid Accent 2" w:uiPriority="62"/>
+    <w:lsdException w:name="Medium Shading 1 Accent 2" w:uiPriority="63"/>
+    <w:lsdException w:name="Medium Shading 2 Accent 2" w:uiPriority="64"/>
+    <w:lsdException w:name="Medium List 1 Accent 2" w:uiPriority="65"/>
+    <w:lsdException w:name="Medium List 2 Accent 2" w:uiPriority="66"/>
+    <w:lsdException w:name="Medium Grid 1 Accent 2" w:uiPriority="67"/>
+    <w:lsdException w:name="Medium Grid 2 Accent 2" w:uiPriority="68"/>
+    <w:lsdException w:name="Medium Grid 3 Accent 2" w:uiPriority="69"/>
+    <w:lsdException w:name="Dark List Accent 2" w:uiPriority="70"/>
+    <w:lsdException w:name="Colorful Shading Accent 2" w:uiPriority="71"/>
+    <w:lsdException w:name="Colorful List Accent 2" w:uiPriority="72"/>
+    <w:lsdException w:name="Colorful Grid Accent 2" w:uiPriority="73"/>
+    <w:lsdException w:name="Light Shading Accent 3" w:uiPriority="60"/>
+    <w:lsdException w:name="Light List Accent 3" w:uiPriority="61"/>
+    <w:lsdException w:name="Light Grid Accent 3" w:uiPriority="62"/>
+    <w:lsdException w:name="Medium Shading 1 Accent 3" w:uiPriority="63"/>
+    <w:lsdException w:name="Medium Shading 2 Accent 3" w:uiPriority="64"/>
+    <w:lsdException w:name="Medium List 1 Accent 3" w:uiPriority="65"/>
+    <w:lsdException w:name="Medium List 2 Accent 3" w:uiPriority="66"/>
+    <w:lsdException w:name="Medium Grid 1 Accent 3" w:uiPriority="67"/>
+    <w:lsdException w:name="Medium Grid 2 Accent 3" w:uiPriority="68"/>
+    <w:lsdException w:name="Medium Grid 3 Accent 3" w:uiPriority="69"/>
+    <w:lsdException w:name="Dark List Accent 3" w:uiPriority="70"/>
+    <w:lsdException w:name="Colorful Shading Accent 3" w:uiPriority="71"/>
+    <w:lsdException w:name="Colorful List Accent 3" w:uiPriority="72"/>
+    <w:lsdException w:name="Colorful Grid Accent 3" w:uiPriority="73"/>
+    <w:lsdException w:name="Light Shading Accent 4" w:uiPriority="60"/>
+    <w:lsdException w:name="Light List Accent 4" w:uiPriority="61"/>
+    <w:lsdException w:name="Light Grid Accent 4" w:uiPriority="62"/>
+    <w:lsdException w:name="Medium Shading 1 Accent 4" w:uiPriority="63"/>
+    <w:lsdException w:name="Medium Shading 2 Accent 4" w:uiPriority="64"/>
+    <w:lsdException w:name="Medium List 1 Accent 4" w:uiPriority="65"/>
+    <w:lsdException w:name="Medium List 2 Accent 4" w:uiPriority="66"/>
+    <w:lsdException w:name="Medium Grid 1 Accent 4" w:uiPriority="67"/>
+    <w:lsdException w:name="Medium Grid 2 Accent 4" w:uiPriority="68"/>
+    <w:lsdException w:name="Medium Grid 3 Accent 4" w:uiPriority="69"/>
+    <w:lsdException w:name="Dark List Accent 4" w:uiPriority="70"/>
+    <w:lsdException w:name="Colorful Shading Accent 4" w:uiPriority="71"/>
+    <w:lsdException w:name="Colorful List Accent 4" w:uiPriority="72"/>
+    <w:lsdException w:name="Colorful Grid Accent 4" w:uiPriority="73"/>
+    <w:lsdException w:name="Light Shading Accent 5" w:uiPriority="60"/>
+    <w:lsdException w:name="Light List Accent 5" w:uiPriority="61"/>
+    <w:lsdException w:name="Light Grid Accent 5" w:uiPriority="62"/>
+    <w:lsdException w:name="Medium Shading 1 Accent 5" w:uiPriority="63"/>
+    <w:lsdException w:name="Medium Shading 2 Accent 5" w:uiPriority="64"/>
+    <w:lsdException w:name="Medium List 1 Accent 5" w:uiPriority="65"/>
+    <w:lsdException w:name="Medium List 2 Accent 5" w:uiPriority="66"/>
+    <w:lsdException w:name="Medium Grid 1 Accent 5" w:uiPriority="67"/>
+    <w:lsdException w:name="Medium Grid 2 Accent 5" w:uiPriority="68"/>
+    <w:lsdException w:name="Medium Grid 3 Accent 5" w:uiPriority="69"/>
+    <w:lsdException w:name="Dark List Accent 5" w:uiPriority="70"/>
+    <w:lsdException w:name="Colorful Shading Accent 5" w:uiPriority="71"/>
+    <w:lsdException w:name="Colorful List Accent 5" w:uiPriority="72"/>
+    <w:lsdException w:name="Colorful Grid Accent 5" w:uiPriority="73"/>
+    <w:lsdException w:name="Light Shading Accent 6" w:uiPriority="60"/>
+    <w:lsdException w:name="Light List Accent 6" w:uiPriority="61"/>
+    <w:lsdException w:name="Light Grid Accent 6" w:uiPriority="62"/>
+    <w:lsdException w:name="Medium Shading 1 Accent 6" w:uiPriority="63"/>
+    <w:lsdException w:name="Medium Shading 2 Accent 6" w:uiPriority="64"/>
+    <w:lsdException w:name="Medium List 1 Accent 6" w:uiPriority="65"/>
+    <w:lsdException w:name="Medium List 2 Accent 6" w:uiPriority="66"/>
+    <w:lsdException w:name="Medium Grid 1 Accent 6" w:uiPriority="67"/>
+    <w:lsdException w:name="Medium Grid 2 Accent 6" w:uiPriority="68"/>
+    <w:lsdException w:name="Medium Grid 3 Accent 6" w:uiPriority="69"/>
+    <w:lsdException w:name="Dark List Accent 6" w:uiPriority="70"/>
+    <w:lsdException w:name="Colorful Shading Accent 6" w:uiPriority="71"/>
+    <w:lsdException w:name="Colorful List Accent 6" w:uiPriority="72"/>
+    <w:lsdException w:name="Colorful Grid Accent 6" w:uiPriority="73"/>
+    <w:lsdException w:name="Subtle Emphasis" w:uiPriority="19" w:qFormat="1"/>
+    <w:lsdException w:name="Intense Emphasis" w:uiPriority="21" w:qFormat="1"/>
+    <w:lsdException w:name="Subtle Reference" w:uiPriority="31" w:qFormat="1"/>
+    <w:lsdException w:name="Intense Reference" w:uiPriority="32" w:qFormat="1"/>
+    <w:lsdException w:name="Book Title" w:uiPriority="33" w:qFormat="1"/>
+    <w:lsdException w:name="Bibliography" w:semiHidden="1" w:uiPriority="37" w:unhideWhenUsed="1"/>
+    <w:lsdException w:name="TOC Heading" w:semiHidden="1" w:uiPriority="39" w:unhideWhenUsed="1" w:qFormat="1"/>
+    <w:lsdException w:name="Plain Table 1" w:uiPriority="41"/>
+    <w:lsdException w:name="Plain Table 2" w:uiPriority="42"/>
+    <w:lsdException w:name="Plain Table 3" w:uiPriority="43"/>
+    <w:lsdException w:name="Plain Table 4" w:uiPriority="44"/>
+    <w:lsdException w:name="Plain Table 5" w:uiPriority="45"/>
+    <w:lsdException w:name="Grid Table Light" w:uiPriority="40"/>
+    <w:lsdException w:name="Grid Table 1 Light" w:uiPriority="46"/>
+    <w:lsdException w:name="Grid Table 2" w:uiPriority="47"/>
+    <w:lsdException w:name="Grid Table 3" w:uiPriority="48"/>
+    <w:lsdException w:name="Grid Table 4" w:uiPriority="49"/>
+    <w:lsdException w:name="Grid Table 5 Dark" w:uiPriority="50"/>
+    <w:lsdException w:name="Grid Table 6 Colorful" w:uiPriority="51"/>
+    <w:lsdException w:name="Grid Table 7 Colorful" w:uiPriority="52"/>
+    <w:lsdException w:name="Grid Table 1 Light Accent 1" w:uiPriority="46"/>
+    <w:lsdException w:name="Grid Table 2 Accent 1" w:uiPriority="47"/>
+    <w:lsdException w:name="Grid Table 3 Accent 1" w:uiPriority="48"/>
+    <w:lsdException w:name="Grid Table 4 Accent 1" w:uiPriority="49"/>
+    <w:lsdException w:name="Grid Table 5 Dark Accent 1" w:uiPriority="50"/>
+    <w:lsdException w:name="Grid Table 6 Colorful Accent 1" w:uiPriority="51"/>
+    <w:lsdException w:name="Grid Table 7 Colorful Accent 1" w:uiPriority="52"/>
+    <w:lsdException w:name="Grid Table 1 Light Accent 2" w:uiPriority="46"/>
+    <w:lsdException w:name="Grid Table 2 Accent 2" w:uiPriority="47"/>
+    <w:lsdException w:name="Grid Table 3 Accent 2" w:uiPriority="48"/>
+    <w:lsdException w:name="Grid Table 4 Accent 2" w:uiPriority="49"/>
+    <w:lsdException w:name="Grid Table 5 Dark Accent 2" w:uiPriority="50"/>
+    <w:lsdException w:name="Grid Table 6 Colorful Accent 2" w:uiPriority="51"/>
+    <w:lsdException w:name="Grid Table 7 Colorful Accent 2" w:uiPriority="52"/>
+    <w:lsdException w:name="Grid Table 1 Light Accent 3" w:uiPriority="46"/>
+    <w:lsdException w:name="Grid Table 2 Accent 3" w:uiPriority="47"/>
+    <w:lsdException w:name="Grid Table 3 Accent 3" w:uiPriority="48"/>
+    <w:lsdException w:name="Grid Table 4 Accent 3" w:uiPriority="49"/>
+    <w:lsdException w:name="Grid Table 5 Dark Accent 3" w:uiPriority="50"/>
+    <w:lsdException w:name="Grid Table 6 Colorful Accent 3" w:uiPriority="51"/>
+    <w:lsdException w:name="Grid Table 7 Colorful Accent 3" w:uiPriority="52"/>
+    <w:lsdException w:name="Grid Table 1 Light Accent 4" w:uiPriority="46"/>
+    <w:lsdException w:name="Grid Table 2 Accent 4" w:uiPriority="47"/>
+    <w:lsdException w:name="Grid Table 3 Accent 4" w:uiPriority="48"/>
+    <w:lsdException w:name="Grid Table 4 Accent 4" w:uiPriority="49"/>
+    <w:lsdException w:name="Grid Table 5 Dark Accent 4" w:uiPriority="50"/>
+    <w:lsdException w:name="Grid Table 6 Colorful Accent 4" w:uiPriority="51"/>
+    <w:lsdException w:name="Grid Table 7 Colorful Accent 4" w:uiPriority="52"/>
+    <w:lsdException w:name="Grid Table 1 Light Accent 5" w:uiPriority="46"/>
+    <w:lsdException w:name="Grid Table 2 Accent 5" w:uiPriority="47"/>
+    <w:lsdException w:name="Grid Table 3 Accent 5" w:uiPriority="48"/>
+    <w:lsdException w:name="Grid Table 4 Accent 5" w:uiPriority="49"/>
+    <w:lsdException w:name="Grid Table 5 Dark Accent 5" w:uiPriority="50"/>
+    <w:lsdException w:name="Grid Table 6 Colorful Accent 5" w:uiPriority="51"/>
+    <w:lsdException w:name="Grid Table 7 Colorful Accent 5" w:uiPriority="52"/>
+    <w:lsdException w:name="Grid Table 1 Light Accent 6" w:uiPriority="46"/>
+    <w:lsdException w:name="Grid Table 2 Accent 6" w:uiPriority="47"/>
+    <w:lsdException w:name="Grid Table 3 Accent 6" w:uiPriority="48"/>
+    <w:lsdException w:name="Grid Table 4 Accent 6" w:uiPriority="49"/>
+    <w:lsdException w:name="Grid Table 5 Dark Accent 6" w:uiPriority="50"/>
+    <w:lsdException w:name="Grid Table 6 Colorful Accent 6" w:uiPriority="51"/>
+    <w:lsdException w:name="Grid Table 7 Colorful Accent 6" w:uiPriority="52"/>
+    <w:lsdException w:name="List Table 1 Light" w:uiPriority="46"/>
+    <w:lsdException w:name="List Table 2" w:uiPriority="47"/>
+    <w:lsdException w:name="List Table 3" w:uiPriority="48"/>
+    <w:lsdException w:name="List Table 4" w:uiPriority="49"/>
+    <w:lsdException w:name="List Table 5 Dark" w:uiPriority="50"/>
+    <w:lsdException w:name="List Table 6 Colorful" w:uiPriority="51"/>
+    <w:lsdException w:name="List Table 7 Colorful" w:uiPriority="52"/>
+    <w:lsdException w:name="List Table 1 Light Accent 1" w:uiPriority="46"/>
+    <w:lsdException w:name="List Table 2 Accent 1" w:uiPriority="47"/>
+    <w:lsdException w:name="List Table 3 Accent 1" w:uiPriority="48"/>
+    <w:lsdException w:name="List Table 4 Accent 1" w:uiPriority="49"/>
+    <w:lsdException w:name="List Table 5 Dark Accent 1" w:uiPriority="50"/>
+    <w:lsdException w:name="List Table 6 Colorful Accent 1" w:uiPriority="51"/>
+    <w:lsdException w:name="List Table 7 Colorful Accent 1" w:uiPriority="52"/>
+    <w:lsdException w:name="List Table 1 Light Accent 2" w:uiPriority="46"/>
+    <w:lsdException w:name="List Table 2 Accent 2" w:uiPriority="47"/>
+    <w:lsdException w:name="List Table 3 Accent 2" w:uiPriority="48"/>
+    <w:lsdException w:name="List Table 4 Accent 2" w:uiPriority="49"/>
+    <w:lsdException w:name="List Table 5 Dark Accent 2" w:uiPriority="50"/>
+    <w:lsdException w:name="List Table 6 Colorful Accent 2" w:uiPriority="51"/>
+    <w:lsdException w:name="List Table 7 Colorful Accent 2" w:uiPriority="52"/>
+    <w:lsdException w:name="List Table 1 Light Accent 3" w:uiPriority="46"/>
+    <w:lsdException w:name="List Table 2 Accent 3" w:uiPriority="47"/>
+    <w:lsdException w:name="List Table 3 Accent 3" w:uiPriority="48"/>
+    <w:lsdException w:name="List Table 4 Accent 3" w:uiPriority="49"/>
+    <w:lsdException w:name="List Table 5 Dark Accent 3" w:uiPriority="50"/>
+    <w:lsdException w:name="List Table 6 Colorful Accent 3" w:uiPriority="51"/>
+    <w:lsdException w:name="List Table 7 Colorful Accent 3" w:uiPriority="52"/>
+    <w:lsdException w:name="List Table 1 Light Accent 4" w:uiPriority="46"/>
+    <w:lsdException w:name="List Table 2 Accent 4" w:uiPriority="47"/>
+    <w:lsdException w:name="List Table 3 Accent 4" w:uiPriority="48"/>
+    <w:lsdException w:name="List Table 4 Accent 4" w:uiPriority="49"/>
+    <w:lsdException w:name="List Table 5 Dark Accent 4" w:uiPriority="50"/>
+    <w:lsdException w:name="List Table 6 Colorful Accent 4" w:uiPriority="51"/>
+    <w:lsdException w:name="List Table 7 Colorful Accent 4" w:uiPriority="52"/>
+    <w:lsdException w:name="List Table 1 Light Accent 5" w:uiPriority="46"/>
+    <w:lsdException w:name="List Table 2 Accent 5" w:uiPriority="47"/>
+    <w:lsdException w:name="List Table 3 Accent 5" w:uiPriority="48"/>
+    <w:lsdException w:name="List Table 4 Accent 5" w:uiPriority="49"/>
+    <w:lsdException w:name="List Table 5 Dark Accent 5" w:uiPriority="50"/>
+    <w:lsdException w:name="List Table 6 Colorful Accent 5" w:uiPriority="51"/>
+    <w:lsdException w:name="List Table 7 Colorful Accent 5" w:uiPriority="52"/>
+    <w:lsdException w:name="List Table 1 Light Accent 6" w:uiPriority="46"/>
+    <w:lsdException w:name="List Table 2 Accent 6" w:uiPriority="47"/>
+    <w:lsdException w:name="List Table 3 Accent 6" w:uiPriority="48"/>
+    <w:lsdException w:name="List Table 4 Accent 6" w:uiPriority="49"/>
+    <w:lsdException w:name="List Table 5 Dark Accent 6" w:uiPriority="50"/>
+    <w:lsdException w:name="List Table 6 Colorful Accent 6" w:uiPriority="51"/>
+    <w:lsdException w:name="List Table 7 Colorful Accent 6" w:uiPriority="52"/>
+    <w:lsdException w:name="Mention" w:semiHidden="1" w:unhideWhenUsed="1"/>
+    <w:lsdException w:name="Smart Hyperlink" w:semiHidden="1" w:unhideWhenUsed="1"/>
   </w:latentStyles>
-  <w:style w:type="paragraph" w:default="1" w:styleId="a">
+  <w:style w:type="paragraph" w:default="1" w:styleId="Normal">
     <w:name w:val="Normal"/>
     <w:qFormat/>
   </w:style>
-  <w:style w:type="character" w:default="1" w:styleId="a0">
+  <w:style w:type="character" w:default="1" w:styleId="DefaultParagraphFont">
     <w:name w:val="Default Paragraph Font"/>
     <w:uiPriority w:val="1"/>
     <w:semiHidden/>
     <w:unhideWhenUsed/>
   </w:style>
-  <w:style w:type="table" w:default="1" w:styleId="a1">
+  <w:style w:type="table" w:default="1" w:styleId="TableNormal">
     <w:name w:val="Normal Table"/>
     <w:uiPriority w:val="99"/>
     <w:semiHidden/>
@@ -1797,18 +2492,19 @@
       </w:tblCellMar>
     </w:tblPr>
   </w:style>
-  <w:style w:type="numbering" w:default="1" w:styleId="a2">
+  <w:style w:type="numbering" w:default="1" w:styleId="NoList">
     <w:name w:val="No List"/>
     <w:uiPriority w:val="99"/>
     <w:semiHidden/>
     <w:unhideWhenUsed/>
   </w:style>
-  <w:style w:type="table" w:styleId="a3">
+  <w:style w:type="table" w:styleId="TableGrid">
     <w:name w:val="Table Grid"/>
-    <w:basedOn w:val="a1"/>
+    <w:basedOn w:val="TableNormal"/>
     <w:uiPriority w:val="39"/>
     <w:rsid w:val="00DD459B"/>
     <w:tblPr>
+      <w:tblInd w:w="0" w:type="dxa"/>
       <w:tblBorders>
         <w:top w:val="single" w:sz="4" w:space="0" w:color="auto"/>
         <w:left w:val="single" w:sz="4" w:space="0" w:color="auto"/>
@@ -1817,12 +2513,18 @@
         <w:insideH w:val="single" w:sz="4" w:space="0" w:color="auto"/>
         <w:insideV w:val="single" w:sz="4" w:space="0" w:color="auto"/>
       </w:tblBorders>
+      <w:tblCellMar>
+        <w:top w:w="0" w:type="dxa"/>
+        <w:left w:w="108" w:type="dxa"/>
+        <w:bottom w:w="0" w:type="dxa"/>
+        <w:right w:w="108" w:type="dxa"/>
+      </w:tblCellMar>
     </w:tblPr>
   </w:style>
-  <w:style w:type="paragraph" w:styleId="a4">
+  <w:style w:type="paragraph" w:styleId="BalloonText">
     <w:name w:val="Balloon Text"/>
-    <w:basedOn w:val="a"/>
-    <w:link w:val="a5"/>
+    <w:basedOn w:val="Normal"/>
+    <w:link w:val="BalloonTextChar"/>
     <w:uiPriority w:val="99"/>
     <w:semiHidden/>
     <w:unhideWhenUsed/>
@@ -1833,10 +2535,10 @@
       <w:szCs w:val="16"/>
     </w:rPr>
   </w:style>
-  <w:style w:type="character" w:customStyle="1" w:styleId="a5">
-    <w:name w:val="Текст выноски Знак"/>
-    <w:basedOn w:val="a0"/>
-    <w:link w:val="a4"/>
+  <w:style w:type="character" w:customStyle="1" w:styleId="BalloonTextChar">
+    <w:name w:val="Balloon Text Char"/>
+    <w:basedOn w:val="DefaultParagraphFont"/>
+    <w:link w:val="BalloonText"/>
     <w:uiPriority w:val="99"/>
     <w:semiHidden/>
     <w:rsid w:val="006F2A3F"/>
@@ -1846,10 +2548,10 @@
       <w:szCs w:val="16"/>
     </w:rPr>
   </w:style>
-  <w:style w:type="paragraph" w:styleId="a6">
+  <w:style w:type="paragraph" w:styleId="Header">
     <w:name w:val="header"/>
-    <w:basedOn w:val="a"/>
-    <w:link w:val="a7"/>
+    <w:basedOn w:val="Normal"/>
+    <w:link w:val="HeaderChar"/>
     <w:uiPriority w:val="99"/>
     <w:unhideWhenUsed/>
     <w:rsid w:val="00BC54B0"/>
@@ -1860,17 +2562,17 @@
       </w:tabs>
     </w:pPr>
   </w:style>
-  <w:style w:type="character" w:customStyle="1" w:styleId="a7">
-    <w:name w:val="Верхний колонтитул Знак"/>
-    <w:basedOn w:val="a0"/>
-    <w:link w:val="a6"/>
+  <w:style w:type="character" w:customStyle="1" w:styleId="HeaderChar">
+    <w:name w:val="Header Char"/>
+    <w:basedOn w:val="DefaultParagraphFont"/>
+    <w:link w:val="Header"/>
     <w:uiPriority w:val="99"/>
     <w:rsid w:val="00BC54B0"/>
   </w:style>
-  <w:style w:type="paragraph" w:styleId="a8">
+  <w:style w:type="paragraph" w:styleId="Footer">
     <w:name w:val="footer"/>
-    <w:basedOn w:val="a"/>
-    <w:link w:val="a9"/>
+    <w:basedOn w:val="Normal"/>
+    <w:link w:val="FooterChar"/>
     <w:uiPriority w:val="99"/>
     <w:unhideWhenUsed/>
     <w:rsid w:val="00BC54B0"/>
@@ -1881,16 +2583,16 @@
       </w:tabs>
     </w:pPr>
   </w:style>
-  <w:style w:type="character" w:customStyle="1" w:styleId="a9">
-    <w:name w:val="Нижний колонтитул Знак"/>
-    <w:basedOn w:val="a0"/>
-    <w:link w:val="a8"/>
+  <w:style w:type="character" w:customStyle="1" w:styleId="FooterChar">
+    <w:name w:val="Footer Char"/>
+    <w:basedOn w:val="DefaultParagraphFont"/>
+    <w:link w:val="Footer"/>
     <w:uiPriority w:val="99"/>
     <w:rsid w:val="00BC54B0"/>
   </w:style>
-  <w:style w:type="character" w:styleId="aa">
+  <w:style w:type="character" w:styleId="Strong">
     <w:name w:val="Strong"/>
-    <w:basedOn w:val="a0"/>
+    <w:basedOn w:val="DefaultParagraphFont"/>
     <w:uiPriority w:val="22"/>
     <w:qFormat/>
     <w:rsid w:val="007F3D5F"/>
@@ -1899,9 +2601,9 @@
       <w:bCs/>
     </w:rPr>
   </w:style>
-  <w:style w:type="paragraph" w:styleId="ab">
+  <w:style w:type="paragraph" w:styleId="ListParagraph">
     <w:name w:val="List Paragraph"/>
-    <w:basedOn w:val="a"/>
+    <w:basedOn w:val="Normal"/>
     <w:uiPriority w:val="34"/>
     <w:qFormat/>
     <w:rsid w:val="0028563C"/>
@@ -1910,298 +2612,70 @@
       <w:contextualSpacing/>
     </w:pPr>
   </w:style>
-</w:styles>
-</file>
-
-<file path=word/stylesWithEffects.xml><?xml version="1.0" encoding="utf-8"?>
-<w:styles xmlns:wpc="http://schemas.microsoft.com/office/word/2010/wordprocessingCanvas" xmlns:mc="http://schemas.openxmlformats.org/markup-compatibility/2006" xmlns:o="urn:schemas-microsoft-com:office:office" xmlns:r="http://schemas.openxmlformats.org/officeDocument/2006/relationships" xmlns:m="http://schemas.openxmlformats.org/officeDocument/2006/math" xmlns:v="urn:schemas-microsoft-com:vml" xmlns:wp14="http://schemas.microsoft.com/office/word/2010/wordprocessingDrawing" xmlns:wp="http://schemas.openxmlformats.org/drawingml/2006/wordprocessingDrawing" xmlns:w10="urn:schemas-microsoft-com:office:word" xmlns:w="http://schemas.openxmlformats.org/wordprocessingml/2006/main" xmlns:w14="http://schemas.microsoft.com/office/word/2010/wordml" xmlns:wpg="http://schemas.microsoft.com/office/word/2010/wordprocessingGroup" xmlns:wpi="http://schemas.microsoft.com/office/word/2010/wordprocessingInk" xmlns:wne="http://schemas.microsoft.com/office/word/2006/wordml" xmlns:wps="http://schemas.microsoft.com/office/word/2010/wordprocessingShape" mc:Ignorable="w14 wp14">
-  <w:docDefaults>
-    <w:rPrDefault>
-      <w:rPr>
-        <w:rFonts w:asciiTheme="minorHAnsi" w:eastAsiaTheme="minorHAnsi" w:hAnsiTheme="minorHAnsi" w:cstheme="minorBidi"/>
-        <w:sz w:val="24"/>
-        <w:szCs w:val="24"/>
-        <w:lang w:val="en-US" w:eastAsia="en-US" w:bidi="ar-SA"/>
-      </w:rPr>
-    </w:rPrDefault>
-    <w:pPrDefault/>
-  </w:docDefaults>
-  <w:latentStyles w:defLockedState="0" w:defUIPriority="99" w:defSemiHidden="1" w:defUnhideWhenUsed="1" w:defQFormat="0" w:count="267">
-    <w:lsdException w:name="Normal" w:semiHidden="0" w:uiPriority="0" w:unhideWhenUsed="0" w:qFormat="1"/>
-    <w:lsdException w:name="heading 1" w:semiHidden="0" w:uiPriority="9" w:unhideWhenUsed="0" w:qFormat="1"/>
-    <w:lsdException w:name="heading 2" w:uiPriority="9" w:qFormat="1"/>
-    <w:lsdException w:name="heading 3" w:uiPriority="9" w:qFormat="1"/>
-    <w:lsdException w:name="heading 4" w:uiPriority="9" w:qFormat="1"/>
-    <w:lsdException w:name="heading 5" w:uiPriority="9" w:qFormat="1"/>
-    <w:lsdException w:name="heading 6" w:uiPriority="9" w:qFormat="1"/>
-    <w:lsdException w:name="heading 7" w:uiPriority="9" w:qFormat="1"/>
-    <w:lsdException w:name="heading 8" w:uiPriority="9" w:qFormat="1"/>
-    <w:lsdException w:name="heading 9" w:uiPriority="9" w:qFormat="1"/>
-    <w:lsdException w:name="toc 1" w:uiPriority="39"/>
-    <w:lsdException w:name="toc 2" w:uiPriority="39"/>
-    <w:lsdException w:name="toc 3" w:uiPriority="39"/>
-    <w:lsdException w:name="toc 4" w:uiPriority="39"/>
-    <w:lsdException w:name="toc 5" w:uiPriority="39"/>
-    <w:lsdException w:name="toc 6" w:uiPriority="39"/>
-    <w:lsdException w:name="toc 7" w:uiPriority="39"/>
-    <w:lsdException w:name="toc 8" w:uiPriority="39"/>
-    <w:lsdException w:name="toc 9" w:uiPriority="39"/>
-    <w:lsdException w:name="caption" w:uiPriority="35" w:qFormat="1"/>
-    <w:lsdException w:name="Title" w:semiHidden="0" w:uiPriority="10" w:unhideWhenUsed="0" w:qFormat="1"/>
-    <w:lsdException w:name="Default Paragraph Font" w:uiPriority="1"/>
-    <w:lsdException w:name="Subtitle" w:semiHidden="0" w:uiPriority="11" w:unhideWhenUsed="0" w:qFormat="1"/>
-    <w:lsdException w:name="Strong" w:semiHidden="0" w:uiPriority="22" w:unhideWhenUsed="0" w:qFormat="1"/>
-    <w:lsdException w:name="Emphasis" w:semiHidden="0" w:uiPriority="20" w:unhideWhenUsed="0" w:qFormat="1"/>
-    <w:lsdException w:name="Table Grid" w:semiHidden="0" w:uiPriority="39" w:unhideWhenUsed="0"/>
-    <w:lsdException w:name="Placeholder Text" w:unhideWhenUsed="0"/>
-    <w:lsdException w:name="No Spacing" w:semiHidden="0" w:uiPriority="1" w:unhideWhenUsed="0" w:qFormat="1"/>
-    <w:lsdException w:name="Light Shading" w:semiHidden="0" w:uiPriority="60" w:unhideWhenUsed="0"/>
-    <w:lsdException w:name="Light List" w:semiHidden="0" w:uiPriority="61" w:unhideWhenUsed="0"/>
-    <w:lsdException w:name="Light Grid" w:semiHidden="0" w:uiPriority="62" w:unhideWhenUsed="0"/>
-    <w:lsdException w:name="Medium Shading 1" w:semiHidden="0" w:uiPriority="63" w:unhideWhenUsed="0"/>
-    <w:lsdException w:name="Medium Shading 2" w:semiHidden="0" w:uiPriority="64" w:unhideWhenUsed="0"/>
-    <w:lsdException w:name="Medium List 1" w:semiHidden="0" w:uiPriority="65" w:unhideWhenUsed="0"/>
-    <w:lsdException w:name="Medium List 2" w:semiHidden="0" w:uiPriority="66" w:unhideWhenUsed="0"/>
-    <w:lsdException w:name="Medium Grid 1" w:semiHidden="0" w:uiPriority="67" w:unhideWhenUsed="0"/>
-    <w:lsdException w:name="Medium Grid 2" w:semiHidden="0" w:uiPriority="68" w:unhideWhenUsed="0"/>
-    <w:lsdException w:name="Medium Grid 3" w:semiHidden="0" w:uiPriority="69" w:unhideWhenUsed="0"/>
-    <w:lsdException w:name="Dark List" w:semiHidden="0" w:uiPriority="70" w:unhideWhenUsed="0"/>
-    <w:lsdException w:name="Colorful Shading" w:semiHidden="0" w:uiPriority="71" w:unhideWhenUsed="0"/>
-    <w:lsdException w:name="Colorful List" w:semiHidden="0" w:uiPriority="72" w:unhideWhenUsed="0"/>
-    <w:lsdException w:name="Colorful Grid" w:semiHidden="0" w:uiPriority="73" w:unhideWhenUsed="0"/>
-    <w:lsdException w:name="Light Shading Accent 1" w:semiHidden="0" w:uiPriority="60" w:unhideWhenUsed="0"/>
-    <w:lsdException w:name="Light List Accent 1" w:semiHidden="0" w:uiPriority="61" w:unhideWhenUsed="0"/>
-    <w:lsdException w:name="Light Grid Accent 1" w:semiHidden="0" w:uiPriority="62" w:unhideWhenUsed="0"/>
-    <w:lsdException w:name="Medium Shading 1 Accent 1" w:semiHidden="0" w:uiPriority="63" w:unhideWhenUsed="0"/>
-    <w:lsdException w:name="Medium Shading 2 Accent 1" w:semiHidden="0" w:uiPriority="64" w:unhideWhenUsed="0"/>
-    <w:lsdException w:name="Medium List 1 Accent 1" w:semiHidden="0" w:uiPriority="65" w:unhideWhenUsed="0"/>
-    <w:lsdException w:name="Revision" w:unhideWhenUsed="0"/>
-    <w:lsdException w:name="List Paragraph" w:semiHidden="0" w:uiPriority="34" w:unhideWhenUsed="0" w:qFormat="1"/>
-    <w:lsdException w:name="Quote" w:semiHidden="0" w:uiPriority="29" w:unhideWhenUsed="0" w:qFormat="1"/>
-    <w:lsdException w:name="Intense Quote" w:semiHidden="0" w:uiPriority="30" w:unhideWhenUsed="0" w:qFormat="1"/>
-    <w:lsdException w:name="Medium List 2 Accent 1" w:semiHidden="0" w:uiPriority="66" w:unhideWhenUsed="0"/>
-    <w:lsdException w:name="Medium Grid 1 Accent 1" w:semiHidden="0" w:uiPriority="67" w:unhideWhenUsed="0"/>
-    <w:lsdException w:name="Medium Grid 2 Accent 1" w:semiHidden="0" w:uiPriority="68" w:unhideWhenUsed="0"/>
-    <w:lsdException w:name="Medium Grid 3 Accent 1" w:semiHidden="0" w:uiPriority="69" w:unhideWhenUsed="0"/>
-    <w:lsdException w:name="Dark List Accent 1" w:semiHidden="0" w:uiPriority="70" w:unhideWhenUsed="0"/>
-    <w:lsdException w:name="Colorful Shading Accent 1" w:semiHidden="0" w:uiPriority="71" w:unhideWhenUsed="0"/>
-    <w:lsdException w:name="Colorful List Accent 1" w:semiHidden="0" w:uiPriority="72" w:unhideWhenUsed="0"/>
-    <w:lsdException w:name="Colorful Grid Accent 1" w:semiHidden="0" w:uiPriority="73" w:unhideWhenUsed="0"/>
-    <w:lsdException w:name="Light Shading Accent 2" w:semiHidden="0" w:uiPriority="60" w:unhideWhenUsed="0"/>
-    <w:lsdException w:name="Light List Accent 2" w:semiHidden="0" w:uiPriority="61" w:unhideWhenUsed="0"/>
-    <w:lsdException w:name="Light Grid Accent 2" w:semiHidden="0" w:uiPriority="62" w:unhideWhenUsed="0"/>
-    <w:lsdException w:name="Medium Shading 1 Accent 2" w:semiHidden="0" w:uiPriority="63" w:unhideWhenUsed="0"/>
-    <w:lsdException w:name="Medium Shading 2 Accent 2" w:semiHidden="0" w:uiPriority="64" w:unhideWhenUsed="0"/>
-    <w:lsdException w:name="Medium List 1 Accent 2" w:semiHidden="0" w:uiPriority="65" w:unhideWhenUsed="0"/>
-    <w:lsdException w:name="Medium List 2 Accent 2" w:semiHidden="0" w:uiPriority="66" w:unhideWhenUsed="0"/>
-    <w:lsdException w:name="Medium Grid 1 Accent 2" w:semiHidden="0" w:uiPriority="67" w:unhideWhenUsed="0"/>
-    <w:lsdException w:name="Medium Grid 2 Accent 2" w:semiHidden="0" w:uiPriority="68" w:unhideWhenUsed="0"/>
-    <w:lsdException w:name="Medium Grid 3 Accent 2" w:semiHidden="0" w:uiPriority="69" w:unhideWhenUsed="0"/>
-    <w:lsdException w:name="Dark List Accent 2" w:semiHidden="0" w:uiPriority="70" w:unhideWhenUsed="0"/>
-    <w:lsdException w:name="Colorful Shading Accent 2" w:semiHidden="0" w:uiPriority="71" w:unhideWhenUsed="0"/>
-    <w:lsdException w:name="Colorful List Accent 2" w:semiHidden="0" w:uiPriority="72" w:unhideWhenUsed="0"/>
-    <w:lsdException w:name="Colorful Grid Accent 2" w:semiHidden="0" w:uiPriority="73" w:unhideWhenUsed="0"/>
-    <w:lsdException w:name="Light Shading Accent 3" w:semiHidden="0" w:uiPriority="60" w:unhideWhenUsed="0"/>
-    <w:lsdException w:name="Light List Accent 3" w:semiHidden="0" w:uiPriority="61" w:unhideWhenUsed="0"/>
-    <w:lsdException w:name="Light Grid Accent 3" w:semiHidden="0" w:uiPriority="62" w:unhideWhenUsed="0"/>
-    <w:lsdException w:name="Medium Shading 1 Accent 3" w:semiHidden="0" w:uiPriority="63" w:unhideWhenUsed="0"/>
-    <w:lsdException w:name="Medium Shading 2 Accent 3" w:semiHidden="0" w:uiPriority="64" w:unhideWhenUsed="0"/>
-    <w:lsdException w:name="Medium List 1 Accent 3" w:semiHidden="0" w:uiPriority="65" w:unhideWhenUsed="0"/>
-    <w:lsdException w:name="Medium List 2 Accent 3" w:semiHidden="0" w:uiPriority="66" w:unhideWhenUsed="0"/>
-    <w:lsdException w:name="Medium Grid 1 Accent 3" w:semiHidden="0" w:uiPriority="67" w:unhideWhenUsed="0"/>
-    <w:lsdException w:name="Medium Grid 2 Accent 3" w:semiHidden="0" w:uiPriority="68" w:unhideWhenUsed="0"/>
-    <w:lsdException w:name="Medium Grid 3 Accent 3" w:semiHidden="0" w:uiPriority="69" w:unhideWhenUsed="0"/>
-    <w:lsdException w:name="Dark List Accent 3" w:semiHidden="0" w:uiPriority="70" w:unhideWhenUsed="0"/>
-    <w:lsdException w:name="Colorful Shading Accent 3" w:semiHidden="0" w:uiPriority="71" w:unhideWhenUsed="0"/>
-    <w:lsdException w:name="Colorful List Accent 3" w:semiHidden="0" w:uiPriority="72" w:unhideWhenUsed="0"/>
-    <w:lsdException w:name="Colorful Grid Accent 3" w:semiHidden="0" w:uiPriority="73" w:unhideWhenUsed="0"/>
-    <w:lsdException w:name="Light Shading Accent 4" w:semiHidden="0" w:uiPriority="60" w:unhideWhenUsed="0"/>
-    <w:lsdException w:name="Light List Accent 4" w:semiHidden="0" w:uiPriority="61" w:unhideWhenUsed="0"/>
-    <w:lsdException w:name="Light Grid Accent 4" w:semiHidden="0" w:uiPriority="62" w:unhideWhenUsed="0"/>
-    <w:lsdException w:name="Medium Shading 1 Accent 4" w:semiHidden="0" w:uiPriority="63" w:unhideWhenUsed="0"/>
-    <w:lsdException w:name="Medium Shading 2 Accent 4" w:semiHidden="0" w:uiPriority="64" w:unhideWhenUsed="0"/>
-    <w:lsdException w:name="Medium List 1 Accent 4" w:semiHidden="0" w:uiPriority="65" w:unhideWhenUsed="0"/>
-    <w:lsdException w:name="Medium List 2 Accent 4" w:semiHidden="0" w:uiPriority="66" w:unhideWhenUsed="0"/>
-    <w:lsdException w:name="Medium Grid 1 Accent 4" w:semiHidden="0" w:uiPriority="67" w:unhideWhenUsed="0"/>
-    <w:lsdException w:name="Medium Grid 2 Accent 4" w:semiHidden="0" w:uiPriority="68" w:unhideWhenUsed="0"/>
-    <w:lsdException w:name="Medium Grid 3 Accent 4" w:semiHidden="0" w:uiPriority="69" w:unhideWhenUsed="0"/>
-    <w:lsdException w:name="Dark List Accent 4" w:semiHidden="0" w:uiPriority="70" w:unhideWhenUsed="0"/>
-    <w:lsdException w:name="Colorful Shading Accent 4" w:semiHidden="0" w:uiPriority="71" w:unhideWhenUsed="0"/>
-    <w:lsdException w:name="Colorful List Accent 4" w:semiHidden="0" w:uiPriority="72" w:unhideWhenUsed="0"/>
-    <w:lsdException w:name="Colorful Grid Accent 4" w:semiHidden="0" w:uiPriority="73" w:unhideWhenUsed="0"/>
-    <w:lsdException w:name="Light Shading Accent 5" w:semiHidden="0" w:uiPriority="60" w:unhideWhenUsed="0"/>
-    <w:lsdException w:name="Light List Accent 5" w:semiHidden="0" w:uiPriority="61" w:unhideWhenUsed="0"/>
-    <w:lsdException w:name="Light Grid Accent 5" w:semiHidden="0" w:uiPriority="62" w:unhideWhenUsed="0"/>
-    <w:lsdException w:name="Medium Shading 1 Accent 5" w:semiHidden="0" w:uiPriority="63" w:unhideWhenUsed="0"/>
-    <w:lsdException w:name="Medium Shading 2 Accent 5" w:semiHidden="0" w:uiPriority="64" w:unhideWhenUsed="0"/>
-    <w:lsdException w:name="Medium List 1 Accent 5" w:semiHidden="0" w:uiPriority="65" w:unhideWhenUsed="0"/>
-    <w:lsdException w:name="Medium List 2 Accent 5" w:semiHidden="0" w:uiPriority="66" w:unhideWhenUsed="0"/>
-    <w:lsdException w:name="Medium Grid 1 Accent 5" w:semiHidden="0" w:uiPriority="67" w:unhideWhenUsed="0"/>
-    <w:lsdException w:name="Medium Grid 2 Accent 5" w:semiHidden="0" w:uiPriority="68" w:unhideWhenUsed="0"/>
-    <w:lsdException w:name="Medium Grid 3 Accent 5" w:semiHidden="0" w:uiPriority="69" w:unhideWhenUsed="0"/>
-    <w:lsdException w:name="Dark List Accent 5" w:semiHidden="0" w:uiPriority="70" w:unhideWhenUsed="0"/>
-    <w:lsdException w:name="Colorful Shading Accent 5" w:semiHidden="0" w:uiPriority="71" w:unhideWhenUsed="0"/>
-    <w:lsdException w:name="Colorful List Accent 5" w:semiHidden="0" w:uiPriority="72" w:unhideWhenUsed="0"/>
-    <w:lsdException w:name="Colorful Grid Accent 5" w:semiHidden="0" w:uiPriority="73" w:unhideWhenUsed="0"/>
-    <w:lsdException w:name="Light Shading Accent 6" w:semiHidden="0" w:uiPriority="60" w:unhideWhenUsed="0"/>
-    <w:lsdException w:name="Light List Accent 6" w:semiHidden="0" w:uiPriority="61" w:unhideWhenUsed="0"/>
-    <w:lsdException w:name="Light Grid Accent 6" w:semiHidden="0" w:uiPriority="62" w:unhideWhenUsed="0"/>
-    <w:lsdException w:name="Medium Shading 1 Accent 6" w:semiHidden="0" w:uiPriority="63" w:unhideWhenUsed="0"/>
-    <w:lsdException w:name="Medium Shading 2 Accent 6" w:semiHidden="0" w:uiPriority="64" w:unhideWhenUsed="0"/>
-    <w:lsdException w:name="Medium List 1 Accent 6" w:semiHidden="0" w:uiPriority="65" w:unhideWhenUsed="0"/>
-    <w:lsdException w:name="Medium List 2 Accent 6" w:semiHidden="0" w:uiPriority="66" w:unhideWhenUsed="0"/>
-    <w:lsdException w:name="Medium Grid 1 Accent 6" w:semiHidden="0" w:uiPriority="67" w:unhideWhenUsed="0"/>
-    <w:lsdException w:name="Medium Grid 2 Accent 6" w:semiHidden="0" w:uiPriority="68" w:unhideWhenUsed="0"/>
-    <w:lsdException w:name="Medium Grid 3 Accent 6" w:semiHidden="0" w:uiPriority="69" w:unhideWhenUsed="0"/>
-    <w:lsdException w:name="Dark List Accent 6" w:semiHidden="0" w:uiPriority="70" w:unhideWhenUsed="0"/>
-    <w:lsdException w:name="Colorful Shading Accent 6" w:semiHidden="0" w:uiPriority="71" w:unhideWhenUsed="0"/>
-    <w:lsdException w:name="Colorful List Accent 6" w:semiHidden="0" w:uiPriority="72" w:unhideWhenUsed="0"/>
-    <w:lsdException w:name="Colorful Grid Accent 6" w:semiHidden="0" w:uiPriority="73" w:unhideWhenUsed="0"/>
-    <w:lsdException w:name="Subtle Emphasis" w:semiHidden="0" w:uiPriority="19" w:unhideWhenUsed="0" w:qFormat="1"/>
-    <w:lsdException w:name="Intense Emphasis" w:semiHidden="0" w:uiPriority="21" w:unhideWhenUsed="0" w:qFormat="1"/>
-    <w:lsdException w:name="Subtle Reference" w:semiHidden="0" w:uiPriority="31" w:unhideWhenUsed="0" w:qFormat="1"/>
-    <w:lsdException w:name="Intense Reference" w:semiHidden="0" w:uiPriority="32" w:unhideWhenUsed="0" w:qFormat="1"/>
-    <w:lsdException w:name="Book Title" w:semiHidden="0" w:uiPriority="33" w:unhideWhenUsed="0" w:qFormat="1"/>
-    <w:lsdException w:name="Bibliography" w:uiPriority="37"/>
-    <w:lsdException w:name="TOC Heading" w:uiPriority="39" w:qFormat="1"/>
-  </w:latentStyles>
-  <w:style w:type="paragraph" w:default="1" w:styleId="a">
-    <w:name w:val="Normal"/>
-    <w:qFormat/>
-  </w:style>
-  <w:style w:type="character" w:default="1" w:styleId="a0">
-    <w:name w:val="Default Paragraph Font"/>
-    <w:uiPriority w:val="1"/>
-    <w:semiHidden/>
-    <w:unhideWhenUsed/>
-  </w:style>
-  <w:style w:type="table" w:default="1" w:styleId="a1">
-    <w:name w:val="Normal Table"/>
+  <w:style w:type="character" w:styleId="CommentReference">
+    <w:name w:val="annotation reference"/>
+    <w:basedOn w:val="DefaultParagraphFont"/>
     <w:uiPriority w:val="99"/>
     <w:semiHidden/>
     <w:unhideWhenUsed/>
-    <w:tblPr>
-      <w:tblInd w:w="0" w:type="dxa"/>
-      <w:tblCellMar>
-        <w:top w:w="0" w:type="dxa"/>
-        <w:left w:w="108" w:type="dxa"/>
-        <w:bottom w:w="0" w:type="dxa"/>
-        <w:right w:w="108" w:type="dxa"/>
-      </w:tblCellMar>
-    </w:tblPr>
-  </w:style>
-  <w:style w:type="numbering" w:default="1" w:styleId="a2">
-    <w:name w:val="No List"/>
-    <w:uiPriority w:val="99"/>
-    <w:semiHidden/>
-    <w:unhideWhenUsed/>
-  </w:style>
-  <w:style w:type="table" w:styleId="a3">
-    <w:name w:val="Table Grid"/>
-    <w:basedOn w:val="a1"/>
-    <w:uiPriority w:val="39"/>
-    <w:rsid w:val="00DD459B"/>
-    <w:tblPr>
-      <w:tblBorders>
-        <w:top w:val="single" w:sz="4" w:space="0" w:color="auto"/>
-        <w:left w:val="single" w:sz="4" w:space="0" w:color="auto"/>
-        <w:bottom w:val="single" w:sz="4" w:space="0" w:color="auto"/>
-        <w:right w:val="single" w:sz="4" w:space="0" w:color="auto"/>
-        <w:insideH w:val="single" w:sz="4" w:space="0" w:color="auto"/>
-        <w:insideV w:val="single" w:sz="4" w:space="0" w:color="auto"/>
-      </w:tblBorders>
-    </w:tblPr>
-  </w:style>
-  <w:style w:type="paragraph" w:styleId="a4">
-    <w:name w:val="Balloon Text"/>
-    <w:basedOn w:val="a"/>
-    <w:link w:val="a5"/>
-    <w:uiPriority w:val="99"/>
-    <w:semiHidden/>
-    <w:unhideWhenUsed/>
-    <w:rsid w:val="006F2A3F"/>
+    <w:rsid w:val="00A44E13"/>
     <w:rPr>
-      <w:rFonts w:ascii="Tahoma" w:hAnsi="Tahoma" w:cs="Tahoma"/>
       <w:sz w:val="16"/>
       <w:szCs w:val="16"/>
     </w:rPr>
   </w:style>
-  <w:style w:type="character" w:customStyle="1" w:styleId="a5">
-    <w:name w:val="Текст выноски Знак"/>
-    <w:basedOn w:val="a0"/>
-    <w:link w:val="a4"/>
+  <w:style w:type="paragraph" w:styleId="CommentText">
+    <w:name w:val="annotation text"/>
+    <w:basedOn w:val="Normal"/>
+    <w:link w:val="CommentTextChar"/>
     <w:uiPriority w:val="99"/>
     <w:semiHidden/>
-    <w:rsid w:val="006F2A3F"/>
+    <w:unhideWhenUsed/>
+    <w:rsid w:val="00A44E13"/>
     <w:rPr>
-      <w:rFonts w:ascii="Tahoma" w:hAnsi="Tahoma" w:cs="Tahoma"/>
-      <w:sz w:val="16"/>
-      <w:szCs w:val="16"/>
+      <w:sz w:val="20"/>
+      <w:szCs w:val="20"/>
     </w:rPr>
   </w:style>
-  <w:style w:type="paragraph" w:styleId="a6">
-    <w:name w:val="header"/>
-    <w:basedOn w:val="a"/>
-    <w:link w:val="a7"/>
+  <w:style w:type="character" w:customStyle="1" w:styleId="CommentTextChar">
+    <w:name w:val="Comment Text Char"/>
+    <w:basedOn w:val="DefaultParagraphFont"/>
+    <w:link w:val="CommentText"/>
     <w:uiPriority w:val="99"/>
+    <w:semiHidden/>
+    <w:rsid w:val="00A44E13"/>
+    <w:rPr>
+      <w:sz w:val="20"/>
+      <w:szCs w:val="20"/>
+    </w:rPr>
+  </w:style>
+  <w:style w:type="paragraph" w:styleId="CommentSubject">
+    <w:name w:val="annotation subject"/>
+    <w:basedOn w:val="CommentText"/>
+    <w:next w:val="CommentText"/>
+    <w:link w:val="CommentSubjectChar"/>
+    <w:uiPriority w:val="99"/>
+    <w:semiHidden/>
     <w:unhideWhenUsed/>
-    <w:rsid w:val="00BC54B0"/>
-    <w:pPr>
-      <w:tabs>
-        <w:tab w:val="center" w:pos="4677"/>
-        <w:tab w:val="right" w:pos="9355"/>
-      </w:tabs>
-    </w:pPr>
-  </w:style>
-  <w:style w:type="character" w:customStyle="1" w:styleId="a7">
-    <w:name w:val="Верхний колонтитул Знак"/>
-    <w:basedOn w:val="a0"/>
-    <w:link w:val="a6"/>
-    <w:uiPriority w:val="99"/>
-    <w:rsid w:val="00BC54B0"/>
-  </w:style>
-  <w:style w:type="paragraph" w:styleId="a8">
-    <w:name w:val="footer"/>
-    <w:basedOn w:val="a"/>
-    <w:link w:val="a9"/>
-    <w:uiPriority w:val="99"/>
-    <w:unhideWhenUsed/>
-    <w:rsid w:val="00BC54B0"/>
-    <w:pPr>
-      <w:tabs>
-        <w:tab w:val="center" w:pos="4677"/>
-        <w:tab w:val="right" w:pos="9355"/>
-      </w:tabs>
-    </w:pPr>
-  </w:style>
-  <w:style w:type="character" w:customStyle="1" w:styleId="a9">
-    <w:name w:val="Нижний колонтитул Знак"/>
-    <w:basedOn w:val="a0"/>
-    <w:link w:val="a8"/>
-    <w:uiPriority w:val="99"/>
-    <w:rsid w:val="00BC54B0"/>
-  </w:style>
-  <w:style w:type="character" w:styleId="aa">
-    <w:name w:val="Strong"/>
-    <w:basedOn w:val="a0"/>
-    <w:uiPriority w:val="22"/>
-    <w:qFormat/>
-    <w:rsid w:val="007F3D5F"/>
+    <w:rsid w:val="00A44E13"/>
     <w:rPr>
       <w:b/>
       <w:bCs/>
     </w:rPr>
   </w:style>
-  <w:style w:type="paragraph" w:styleId="ab">
-    <w:name w:val="List Paragraph"/>
-    <w:basedOn w:val="a"/>
-    <w:uiPriority w:val="34"/>
-    <w:qFormat/>
-    <w:rsid w:val="0028563C"/>
-    <w:pPr>
-      <w:ind w:left="720"/>
-      <w:contextualSpacing/>
-    </w:pPr>
+  <w:style w:type="character" w:customStyle="1" w:styleId="CommentSubjectChar">
+    <w:name w:val="Comment Subject Char"/>
+    <w:basedOn w:val="CommentTextChar"/>
+    <w:link w:val="CommentSubject"/>
+    <w:uiPriority w:val="99"/>
+    <w:semiHidden/>
+    <w:rsid w:val="00A44E13"/>
+    <w:rPr>
+      <w:b/>
+      <w:bCs/>
+      <w:sz w:val="20"/>
+      <w:szCs w:val="20"/>
+    </w:rPr>
   </w:style>
 </w:styles>
 </file>
@@ -2461,7 +2935,7 @@
   <a:extraClrSchemeLst/>
   <a:extLst>
     <a:ext uri="{05A4C25C-085E-4340-85A3-A5531E510DB2}">
-      <thm15:themeFamily xmlns:thm15="http://schemas.microsoft.com/office/thememl/2012/main" xmlns="" name="Office Theme" id="{62F939B6-93AF-4DB8-9C6B-D6C7DFDC589F}" vid="{4A3C46E8-61CC-4603-A589-7422A47A8E4A}"/>
+      <thm15:themeFamily xmlns:thm15="http://schemas.microsoft.com/office/thememl/2012/main" name="Office Theme" id="{62F939B6-93AF-4DB8-9C6B-D6C7DFDC589F}" vid="{4A3C46E8-61CC-4603-A589-7422A47A8E4A}"/>
     </a:ext>
   </a:extLst>
 </a:theme>
@@ -2472,7 +2946,7 @@
 </file>
 
 <file path=customXml/itemProps1.xml><?xml version="1.0" encoding="utf-8"?>
-<ds:datastoreItem xmlns:ds="http://schemas.openxmlformats.org/officeDocument/2006/customXml" ds:itemID="{03C6EBE6-ADD7-430B-B9C0-162806A67866}">
+<ds:datastoreItem xmlns:ds="http://schemas.openxmlformats.org/officeDocument/2006/customXml" ds:itemID="{F267D90B-A7F6-A644-AD38-BC80434D4BD6}">
   <ds:schemaRefs>
     <ds:schemaRef ds:uri="http://schemas.openxmlformats.org/officeDocument/2006/bibliography"/>
   </ds:schemaRefs>

</xml_diff>